<commit_message>
diseño solucion 1er avance
se investigo funcionamiento interno del integrado 74HC595 para empezar con la propuesta de la malla de 64 LEDs operacional
</commit_message>
<xml_diff>
--- a/Analisis/Analisis.docx
+++ b/Analisis/Analisis.docx
@@ -35,15 +35,7 @@
         </w:rPr>
       </w:pPr>
       <w:r>
-        <w:t xml:space="preserve">El problema consiste en desarrollar una solución que permita controlar una matriz de </w:t>
-      </w:r>
-      <w:proofErr w:type="spellStart"/>
-      <w:r>
-        <w:t>LEDs</w:t>
-      </w:r>
-      <w:proofErr w:type="spellEnd"/>
-      <w:r>
-        <w:t xml:space="preserve"> de 8x8 usando un Arduino. La solución debe cumplir con los siguientes requisitos:</w:t>
+        <w:t>El problema consiste en desarrollar una solución que permita controlar una matriz de LEDs de 8x8 usando un Arduino. La solución debe cumplir con los siguientes requisitos:</w:t>
       </w:r>
     </w:p>
     <w:p>
@@ -92,23 +84,7 @@
         <w:t xml:space="preserve">Para este proyecto decidimos utilizar el integrado 74HC595 que fue recomendado por el profesor. </w:t>
       </w:r>
       <w:r>
-        <w:t xml:space="preserve">El integrado 74HC595 es un chip que expande las salidas digitales de un microcontrolador. Permite controlar múltiples dispositivos utilizando solo unos pocos pines. Los datos se ingresan de manera serial, se desplazan internamente y luego se almacenan para activar o desactivar salidas, como </w:t>
-      </w:r>
-      <w:proofErr w:type="spellStart"/>
-      <w:r>
-        <w:t>LEDs</w:t>
-      </w:r>
-      <w:proofErr w:type="spellEnd"/>
-      <w:r>
-        <w:t xml:space="preserve"> o </w:t>
-      </w:r>
-      <w:proofErr w:type="spellStart"/>
-      <w:r>
-        <w:t>displays</w:t>
-      </w:r>
-      <w:proofErr w:type="spellEnd"/>
-      <w:r>
-        <w:t>, con facilidad. Es útil para ahorrar pines en proyectos de electrónica digital.</w:t>
+        <w:t>El integrado 74HC595 es un chip que expande las salidas digitales de un microcontrolador. Permite controlar múltiples dispositivos utilizando solo unos pocos pines. Los datos se ingresan de manera serial, se desplazan internamente y luego se almacenan para activar o desactivar salidas, como LEDs o displays, con facilidad. Es útil para ahorrar pines en proyectos de electrónica digital.</w:t>
       </w:r>
     </w:p>
     <w:p>
@@ -165,85 +141,45 @@
         </w:rPr>
       </w:pPr>
       <w:r>
-        <w:t xml:space="preserve">SRCLK (Shift </w:t>
-      </w:r>
-      <w:proofErr w:type="spellStart"/>
-      <w:r>
-        <w:t>Register</w:t>
-      </w:r>
-      <w:proofErr w:type="spellEnd"/>
-      <w:r>
-        <w:t xml:space="preserve"> </w:t>
-      </w:r>
-      <w:proofErr w:type="spellStart"/>
-      <w:r>
-        <w:t>Clock</w:t>
-      </w:r>
-      <w:proofErr w:type="spellEnd"/>
-      <w:r>
-        <w:t xml:space="preserve"> Input): Este pin recibe pulsos de reloj para desplazar los datos desde la entrada serial al registro de desplazamiento.</w:t>
-      </w:r>
-    </w:p>
-    <w:p>
-      <w:pPr>
-        <w:pStyle w:val="Standard"/>
-        <w:rPr>
-          <w:rFonts w:hint="eastAsia"/>
-        </w:rPr>
-      </w:pPr>
-    </w:p>
-    <w:p>
-      <w:pPr>
-        <w:pStyle w:val="Standard"/>
-        <w:rPr>
-          <w:rFonts w:hint="eastAsia"/>
-        </w:rPr>
-      </w:pPr>
-      <w:r>
-        <w:t>RCLK (</w:t>
-      </w:r>
-      <w:proofErr w:type="spellStart"/>
-      <w:r>
-        <w:t>Latch</w:t>
-      </w:r>
-      <w:proofErr w:type="spellEnd"/>
-      <w:r>
-        <w:t xml:space="preserve"> </w:t>
-      </w:r>
-      <w:proofErr w:type="spellStart"/>
-      <w:r>
-        <w:t>Clock</w:t>
-      </w:r>
-      <w:proofErr w:type="spellEnd"/>
-      <w:r>
-        <w:t xml:space="preserve"> Input): Cuando aplicas un pulso de reloj aquí, los datos almacenados en el registro de desplazamiento se copian instantáneamente en el registro de salida para activar las salidas.</w:t>
-      </w:r>
-    </w:p>
-    <w:p>
-      <w:pPr>
-        <w:pStyle w:val="Standard"/>
-        <w:rPr>
-          <w:rFonts w:hint="eastAsia"/>
-        </w:rPr>
-      </w:pPr>
-    </w:p>
-    <w:p>
-      <w:pPr>
-        <w:pStyle w:val="Standard"/>
-        <w:rPr>
-          <w:rFonts w:hint="eastAsia"/>
-        </w:rPr>
-      </w:pPr>
-      <w:r>
-        <w:t xml:space="preserve">OE (Output </w:t>
-      </w:r>
-      <w:proofErr w:type="spellStart"/>
-      <w:r>
-        <w:t>Enable</w:t>
-      </w:r>
-      <w:proofErr w:type="spellEnd"/>
-      <w:r>
-        <w:t>): Usado para habilitar o deshabilitar todas las salidas del chip. Cuando está en estado bajo (GND), las salidas están habilitadas. En estado alto (VCC), se deshabilitan.</w:t>
+        <w:t>SRCLK (Shift Register Clock Input): Este pin recibe pulsos de reloj para desplazar los datos desde la entrada serial al registro de desplazamiento.</w:t>
+      </w:r>
+    </w:p>
+    <w:p>
+      <w:pPr>
+        <w:pStyle w:val="Standard"/>
+        <w:rPr>
+          <w:rFonts w:hint="eastAsia"/>
+        </w:rPr>
+      </w:pPr>
+    </w:p>
+    <w:p>
+      <w:pPr>
+        <w:pStyle w:val="Standard"/>
+        <w:rPr>
+          <w:rFonts w:hint="eastAsia"/>
+        </w:rPr>
+      </w:pPr>
+      <w:r>
+        <w:t>RCLK (Latch Clock Input): Cuando aplicas un pulso de reloj aquí, los datos almacenados en el registro de desplazamiento se copian instantáneamente en el registro de salida para activar las salidas.</w:t>
+      </w:r>
+    </w:p>
+    <w:p>
+      <w:pPr>
+        <w:pStyle w:val="Standard"/>
+        <w:rPr>
+          <w:rFonts w:hint="eastAsia"/>
+        </w:rPr>
+      </w:pPr>
+    </w:p>
+    <w:p>
+      <w:pPr>
+        <w:pStyle w:val="Standard"/>
+        <w:rPr>
+          <w:rFonts w:hint="eastAsia"/>
+        </w:rPr>
+      </w:pPr>
+      <w:r>
+        <w:t>OE (Output Enable): Usado para habilitar o deshabilitar todas las salidas del chip. Cuando está en estado bajo (GND), las salidas están habilitadas. En estado alto (VCC), se deshabilitan.</w:t>
       </w:r>
     </w:p>
     <w:p>
@@ -300,15 +236,7 @@
         </w:rPr>
       </w:pPr>
       <w:r>
-        <w:t xml:space="preserve">La primera alternativa de solución propuesta fue usar un único integrado 74HC595 para controlar todos los </w:t>
-      </w:r>
-      <w:proofErr w:type="spellStart"/>
-      <w:r>
-        <w:t>LEDs</w:t>
-      </w:r>
-      <w:proofErr w:type="spellEnd"/>
-      <w:r>
-        <w:t xml:space="preserve"> de la matriz. Sin embargo, esta solución no era posible porque el proyecto nos limita a solo tiene 7 pines digitales disponibles en el Arduino. </w:t>
+        <w:t xml:space="preserve">La primera alternativa de solución propuesta fue usar un único integrado 74HC595 para controlar todos los LEDs de la matriz. Sin embargo, esta solución no era posible porque el proyecto nos limita a solo tiene 7 pines digitales disponibles en el Arduino. </w:t>
       </w:r>
       <w:r>
         <w:rPr>
@@ -373,36 +301,23 @@
         </w:rPr>
       </w:pPr>
       <w:r>
-        <w:t xml:space="preserve">Las filas se controlan mediante los pines de la matriz de </w:t>
-      </w:r>
-      <w:proofErr w:type="spellStart"/>
-      <w:r>
-        <w:t>LEDs</w:t>
-      </w:r>
-      <w:proofErr w:type="spellEnd"/>
-      <w:r>
-        <w:t xml:space="preserve">. El pin de fila se establece en alto para encender todos los </w:t>
-      </w:r>
-      <w:proofErr w:type="spellStart"/>
-      <w:r>
-        <w:t>LEDs</w:t>
-      </w:r>
-      <w:proofErr w:type="spellEnd"/>
-      <w:r>
-        <w:t xml:space="preserve"> de esa fila. Luego, se utilizan los pines del registro de desplazamiento para controlar el estado de cada LED de la fila.</w:t>
-      </w:r>
-    </w:p>
-    <w:p>
-      <w:pPr>
-        <w:pStyle w:val="Standard"/>
-        <w:rPr>
-          <w:rFonts w:hint="eastAsia"/>
-        </w:rPr>
-      </w:pPr>
-    </w:p>
-    <w:p>
-      <w:pPr>
-        <w:pStyle w:val="Standard"/>
+        <w:t>Las filas se controlan mediante los pines de la matriz de LEDs. El pin de fila se establece en alto para encender todos los LEDs de esa fila. Luego, se utilizan los pines del registro de desplazamiento para controlar el estado de cada LED de la fila.</w:t>
+      </w:r>
+    </w:p>
+    <w:p>
+      <w:pPr>
+        <w:pStyle w:val="Standard"/>
+        <w:rPr>
+          <w:rFonts w:hint="eastAsia"/>
+        </w:rPr>
+      </w:pPr>
+    </w:p>
+    <w:p>
+      <w:pPr>
+        <w:pStyle w:val="Standard"/>
+        <w:rPr>
+          <w:rFonts w:hint="eastAsia"/>
+        </w:rPr>
       </w:pPr>
       <w:r>
         <w:t>Las columnas se controlan mediante los pines del registro de desplazamiento. Cada pin del registro de desplazamiento controla el estado de un LED de la matriz.</w:t>
@@ -411,11 +326,17 @@
     <w:p>
       <w:pPr>
         <w:pStyle w:val="Standard"/>
-      </w:pPr>
-    </w:p>
-    <w:p>
-      <w:pPr>
-        <w:pStyle w:val="Standard"/>
+        <w:rPr>
+          <w:rFonts w:hint="eastAsia"/>
+        </w:rPr>
+      </w:pPr>
+    </w:p>
+    <w:p>
+      <w:pPr>
+        <w:pStyle w:val="Standard"/>
+        <w:rPr>
+          <w:rFonts w:hint="eastAsia"/>
+        </w:rPr>
       </w:pPr>
       <w:r>
         <w:rPr>
@@ -424,21 +345,7 @@
         <w:t>A</w:t>
       </w:r>
       <w:r>
-        <w:t xml:space="preserve">hora una tercera alternativa, seria usar 8 integrados y que cada uno controle una fila de la matriz de </w:t>
-      </w:r>
-      <w:proofErr w:type="spellStart"/>
-      <w:r>
-        <w:t>LEDs</w:t>
-      </w:r>
-      <w:proofErr w:type="spellEnd"/>
-      <w:r>
-        <w:t xml:space="preserve">, esto es posible gracias al pin </w:t>
-      </w:r>
-      <w:r>
-        <w:t>QH'</w:t>
-      </w:r>
-      <w:r>
-        <w:t>. Esta opción nos parece la más fácil de entender por su simplicidad</w:t>
+        <w:t>hora una tercera alternativa, seria usar 8 integrados y que cada uno controle una fila de la matriz de LEDs, esto es posible gracias al pin QH'. Esta opción nos parece la más fácil de entender por su simplicidad</w:t>
       </w:r>
       <w:r>
         <w:rPr>
@@ -447,26 +354,22 @@
         <w:t>,</w:t>
       </w:r>
       <w:r>
-        <w:t xml:space="preserve"> pero es un poco engorroso ya que requiere de muchas conexiones donde una mala conexión puede ocasionar que nada funcione correctamente, pero como estamos usando </w:t>
-      </w:r>
-      <w:proofErr w:type="spellStart"/>
-      <w:r>
-        <w:t>Tinkercad</w:t>
-      </w:r>
-      <w:proofErr w:type="spellEnd"/>
-      <w:r>
-        <w:t xml:space="preserve"> nos facilita mucho el trabajo y la disminución de errores de conexión que se podrían presentar en la vida real, por la tanto usaremos esta opción para nuestro proyecto.</w:t>
-      </w:r>
-    </w:p>
-    <w:p>
-      <w:pPr>
-        <w:pStyle w:val="Standard"/>
-      </w:pPr>
-    </w:p>
-    <w:p>
-      <w:pPr>
-        <w:pStyle w:val="Standard"/>
-        <w:rPr>
+        <w:t xml:space="preserve"> pero es un poco engorroso ya que requiere de muchas conexiones donde una mala conexión puede ocasionar que nada funcione correctamente, pero como estamos usando Tinkercad nos facilita mucho el trabajo y la disminución de errores de conexión que se podrían presentar en la vida real, por la tanto usaremos esta opción para nuestro proyecto.</w:t>
+      </w:r>
+    </w:p>
+    <w:p>
+      <w:pPr>
+        <w:pStyle w:val="Standard"/>
+        <w:rPr>
+          <w:rFonts w:hint="eastAsia"/>
+        </w:rPr>
+      </w:pPr>
+    </w:p>
+    <w:p>
+      <w:pPr>
+        <w:pStyle w:val="Standard"/>
+        <w:rPr>
+          <w:rFonts w:hint="eastAsia"/>
           <w:b/>
           <w:bCs/>
         </w:rPr>
@@ -490,6 +393,9 @@
     <w:p>
       <w:pPr>
         <w:pStyle w:val="Standard"/>
+        <w:rPr>
+          <w:rFonts w:hint="eastAsia"/>
+        </w:rPr>
       </w:pPr>
       <w:r>
         <w:t>1)</w:t>
@@ -501,25 +407,23 @@
         <w:t>P</w:t>
       </w:r>
       <w:r>
-        <w:t xml:space="preserve">ara tratar de ensamblar la matriz de leds teníamos 2 opciones en el </w:t>
-      </w:r>
-      <w:proofErr w:type="spellStart"/>
-      <w:r>
-        <w:t>tinkercad</w:t>
-      </w:r>
-      <w:proofErr w:type="spellEnd"/>
-      <w:r>
-        <w:t xml:space="preserve">, una tira de 8 led que representarían las 8 filas de mi matriz, y la segunda es usar 64 leds con su respectiva resistencia para cada una de las posiciones en las filas y columnas de la matriz </w:t>
-      </w:r>
-    </w:p>
-    <w:p>
-      <w:pPr>
-        <w:pStyle w:val="Standard"/>
-      </w:pPr>
-    </w:p>
-    <w:p>
-      <w:pPr>
-        <w:pStyle w:val="Standard"/>
+        <w:t xml:space="preserve">ara tratar de ensamblar la matriz de leds teníamos 2 opciones en el tinkercad, una tira de 8 led que representarían las 8 filas de mi matriz, y la segunda es usar 64 leds con su respectiva resistencia para cada una de las posiciones en las filas y columnas de la matriz </w:t>
+      </w:r>
+    </w:p>
+    <w:p>
+      <w:pPr>
+        <w:pStyle w:val="Standard"/>
+        <w:rPr>
+          <w:rFonts w:hint="eastAsia"/>
+        </w:rPr>
+      </w:pPr>
+    </w:p>
+    <w:p>
+      <w:pPr>
+        <w:pStyle w:val="Standard"/>
+        <w:rPr>
+          <w:rFonts w:hint="eastAsia"/>
+        </w:rPr>
       </w:pPr>
       <w:r>
         <w:rPr>
@@ -528,20 +432,23 @@
         <w:t>D</w:t>
       </w:r>
       <w:r>
-        <w:t>ecidimos usar 64 leds</w:t>
-      </w:r>
-      <w:r>
-        <w:t>, ya que no entendíamos como funcionaban las conexiones internas en las tiras LED nos pareció mas factible no tomar ese camino ya que podría conllevar a confusiones.</w:t>
-      </w:r>
-    </w:p>
-    <w:p>
-      <w:pPr>
-        <w:pStyle w:val="Standard"/>
-      </w:pPr>
-    </w:p>
-    <w:p>
-      <w:pPr>
-        <w:pStyle w:val="Standard"/>
+        <w:t>ecidimos usar 64 leds, ya que no entendíamos como funcionaban las conexiones internas en las tiras LED nos pareció mas factible no tomar ese camino ya que podría conllevar a confusiones.</w:t>
+      </w:r>
+    </w:p>
+    <w:p>
+      <w:pPr>
+        <w:pStyle w:val="Standard"/>
+        <w:rPr>
+          <w:rFonts w:hint="eastAsia"/>
+        </w:rPr>
+      </w:pPr>
+    </w:p>
+    <w:p>
+      <w:pPr>
+        <w:pStyle w:val="Standard"/>
+        <w:rPr>
+          <w:rFonts w:hint="eastAsia"/>
+        </w:rPr>
       </w:pPr>
       <w:r>
         <w:rPr>
@@ -550,25 +457,23 @@
         <w:t>C</w:t>
       </w:r>
       <w:r>
-        <w:t xml:space="preserve">omo vamos a utilizar 64 </w:t>
-      </w:r>
-      <w:proofErr w:type="spellStart"/>
-      <w:r>
-        <w:t>LEDs</w:t>
-      </w:r>
-      <w:proofErr w:type="spellEnd"/>
-      <w:r>
-        <w:t>, en nuestro algoritmo vamos a utilizar un arreglo de tamaño 64 para representar cada LED.</w:t>
-      </w:r>
-    </w:p>
-    <w:p>
-      <w:pPr>
-        <w:pStyle w:val="Standard"/>
-      </w:pPr>
-    </w:p>
-    <w:p>
-      <w:pPr>
-        <w:pStyle w:val="Standard"/>
+        <w:t>omo vamos a utilizar 64 LEDs, en nuestro algoritmo vamos a utilizar un arreglo de tamaño 64 para representar cada LED.</w:t>
+      </w:r>
+    </w:p>
+    <w:p>
+      <w:pPr>
+        <w:pStyle w:val="Standard"/>
+        <w:rPr>
+          <w:rFonts w:hint="eastAsia"/>
+        </w:rPr>
+      </w:pPr>
+    </w:p>
+    <w:p>
+      <w:pPr>
+        <w:pStyle w:val="Standard"/>
+        <w:rPr>
+          <w:rFonts w:hint="eastAsia"/>
+        </w:rPr>
       </w:pPr>
       <w:r>
         <w:t>2)</w:t>
@@ -631,11 +536,17 @@
     <w:p>
       <w:pPr>
         <w:pStyle w:val="Standard"/>
-      </w:pPr>
-    </w:p>
-    <w:p>
-      <w:pPr>
-        <w:pStyle w:val="Standard"/>
+        <w:rPr>
+          <w:rFonts w:hint="eastAsia"/>
+        </w:rPr>
+      </w:pPr>
+    </w:p>
+    <w:p>
+      <w:pPr>
+        <w:pStyle w:val="Standard"/>
+        <w:rPr>
+          <w:rFonts w:hint="eastAsia"/>
+        </w:rPr>
       </w:pPr>
       <w:r>
         <w:rPr>
@@ -653,11 +564,17 @@
     <w:p>
       <w:pPr>
         <w:pStyle w:val="Standard"/>
-      </w:pPr>
-    </w:p>
-    <w:p>
-      <w:pPr>
-        <w:pStyle w:val="Standard"/>
+        <w:rPr>
+          <w:rFonts w:hint="eastAsia"/>
+        </w:rPr>
+      </w:pPr>
+    </w:p>
+    <w:p>
+      <w:pPr>
+        <w:pStyle w:val="Standard"/>
+        <w:rPr>
+          <w:rFonts w:hint="eastAsia"/>
+        </w:rPr>
       </w:pPr>
       <w:r>
         <w:t xml:space="preserve"> </w:t>
@@ -666,61 +583,97 @@
     <w:p>
       <w:pPr>
         <w:pStyle w:val="Standard"/>
-      </w:pPr>
-    </w:p>
-    <w:p>
-      <w:pPr>
-        <w:pStyle w:val="Standard"/>
-      </w:pPr>
-    </w:p>
-    <w:p>
-      <w:pPr>
-        <w:pStyle w:val="Standard"/>
-      </w:pPr>
-    </w:p>
-    <w:p>
-      <w:pPr>
-        <w:pStyle w:val="Standard"/>
-      </w:pPr>
-    </w:p>
-    <w:p>
-      <w:pPr>
-        <w:pStyle w:val="Standard"/>
-      </w:pPr>
-    </w:p>
-    <w:p>
-      <w:pPr>
-        <w:pStyle w:val="Standard"/>
-      </w:pPr>
-    </w:p>
-    <w:p>
-      <w:pPr>
-        <w:pStyle w:val="Standard"/>
-      </w:pPr>
-    </w:p>
-    <w:p>
-      <w:pPr>
-        <w:pStyle w:val="Standard"/>
-      </w:pPr>
-    </w:p>
-    <w:p>
-      <w:pPr>
-        <w:pStyle w:val="Standard"/>
-      </w:pPr>
-    </w:p>
-    <w:p>
-      <w:pPr>
-        <w:pStyle w:val="Standard"/>
-      </w:pPr>
-    </w:p>
-    <w:p>
-      <w:pPr>
-        <w:pStyle w:val="Standard"/>
-      </w:pPr>
-    </w:p>
-    <w:p>
-      <w:pPr>
-        <w:pStyle w:val="Standard"/>
+        <w:rPr>
+          <w:rFonts w:hint="eastAsia"/>
+        </w:rPr>
+      </w:pPr>
+    </w:p>
+    <w:p>
+      <w:pPr>
+        <w:pStyle w:val="Standard"/>
+        <w:rPr>
+          <w:rFonts w:hint="eastAsia"/>
+        </w:rPr>
+      </w:pPr>
+    </w:p>
+    <w:p>
+      <w:pPr>
+        <w:pStyle w:val="Standard"/>
+        <w:rPr>
+          <w:rFonts w:hint="eastAsia"/>
+        </w:rPr>
+      </w:pPr>
+    </w:p>
+    <w:p>
+      <w:pPr>
+        <w:pStyle w:val="Standard"/>
+        <w:rPr>
+          <w:rFonts w:hint="eastAsia"/>
+        </w:rPr>
+      </w:pPr>
+    </w:p>
+    <w:p>
+      <w:pPr>
+        <w:pStyle w:val="Standard"/>
+        <w:rPr>
+          <w:rFonts w:hint="eastAsia"/>
+        </w:rPr>
+      </w:pPr>
+    </w:p>
+    <w:p>
+      <w:pPr>
+        <w:pStyle w:val="Standard"/>
+        <w:rPr>
+          <w:rFonts w:hint="eastAsia"/>
+        </w:rPr>
+      </w:pPr>
+    </w:p>
+    <w:p>
+      <w:pPr>
+        <w:pStyle w:val="Standard"/>
+        <w:rPr>
+          <w:rFonts w:hint="eastAsia"/>
+        </w:rPr>
+      </w:pPr>
+    </w:p>
+    <w:p>
+      <w:pPr>
+        <w:pStyle w:val="Standard"/>
+        <w:rPr>
+          <w:rFonts w:hint="eastAsia"/>
+        </w:rPr>
+      </w:pPr>
+    </w:p>
+    <w:p>
+      <w:pPr>
+        <w:pStyle w:val="Standard"/>
+        <w:rPr>
+          <w:rFonts w:hint="eastAsia"/>
+        </w:rPr>
+      </w:pPr>
+    </w:p>
+    <w:p>
+      <w:pPr>
+        <w:pStyle w:val="Standard"/>
+        <w:rPr>
+          <w:rFonts w:hint="eastAsia"/>
+        </w:rPr>
+      </w:pPr>
+    </w:p>
+    <w:p>
+      <w:pPr>
+        <w:pStyle w:val="Standard"/>
+        <w:rPr>
+          <w:rFonts w:hint="eastAsia"/>
+        </w:rPr>
+      </w:pPr>
+    </w:p>
+    <w:p>
+      <w:pPr>
+        <w:pStyle w:val="Standard"/>
+        <w:rPr>
+          <w:rFonts w:hint="eastAsia"/>
+        </w:rPr>
       </w:pPr>
       <w:r>
         <w:lastRenderedPageBreak/>
@@ -780,23 +733,24 @@
       <w:r>
         <w:t xml:space="preserve">para que pueda mostrarse en la matriz de </w:t>
       </w:r>
-      <w:proofErr w:type="spellStart"/>
-      <w:r>
-        <w:t>LEDs</w:t>
-      </w:r>
-      <w:proofErr w:type="spellEnd"/>
-      <w:r>
-        <w:t>.</w:t>
-      </w:r>
-    </w:p>
-    <w:p>
-      <w:pPr>
-        <w:pStyle w:val="Standard"/>
-      </w:pPr>
-    </w:p>
-    <w:p>
-      <w:pPr>
-        <w:pStyle w:val="Standard"/>
+      <w:r>
+        <w:t>LEDs.</w:t>
+      </w:r>
+    </w:p>
+    <w:p>
+      <w:pPr>
+        <w:pStyle w:val="Standard"/>
+        <w:rPr>
+          <w:rFonts w:hint="eastAsia"/>
+        </w:rPr>
+      </w:pPr>
+    </w:p>
+    <w:p>
+      <w:pPr>
+        <w:pStyle w:val="Standard"/>
+        <w:rPr>
+          <w:rFonts w:hint="eastAsia"/>
+        </w:rPr>
       </w:pPr>
       <w:r>
         <w:t>P</w:t>
@@ -809,33 +763,15 @@
       </w:r>
       <w:r>
         <w:br/>
-        <w:t xml:space="preserve">00000000      Los (0) representan los </w:t>
-      </w:r>
-      <w:proofErr w:type="spellStart"/>
-      <w:r>
-        <w:t>LEDs</w:t>
-      </w:r>
-      <w:proofErr w:type="spellEnd"/>
-      <w:r>
-        <w:t xml:space="preserve"> apagados y los (*) </w:t>
-      </w:r>
-      <w:proofErr w:type="spellStart"/>
-      <w:r>
-        <w:t>respresentan</w:t>
-      </w:r>
-      <w:proofErr w:type="spellEnd"/>
-      <w:r>
-        <w:t xml:space="preserve"> los </w:t>
-      </w:r>
-      <w:proofErr w:type="spellStart"/>
-      <w:r>
-        <w:t>LEDs</w:t>
-      </w:r>
-      <w:proofErr w:type="spellEnd"/>
-    </w:p>
-    <w:p>
-      <w:pPr>
-        <w:pStyle w:val="Standard"/>
+        <w:t>00000000      Los (0) representan los LEDs apagados y los (*) respresentan los LEDs</w:t>
+      </w:r>
+    </w:p>
+    <w:p>
+      <w:pPr>
+        <w:pStyle w:val="Standard"/>
+        <w:rPr>
+          <w:rFonts w:hint="eastAsia"/>
+        </w:rPr>
       </w:pPr>
       <w:r>
         <w:t>********</w:t>
@@ -847,6 +783,9 @@
     <w:p>
       <w:pPr>
         <w:pStyle w:val="Standard"/>
+        <w:rPr>
+          <w:rFonts w:hint="eastAsia"/>
+        </w:rPr>
       </w:pPr>
       <w:r>
         <w:t>00000000</w:t>
@@ -858,6 +797,9 @@
     <w:p>
       <w:pPr>
         <w:pStyle w:val="Standard"/>
+        <w:rPr>
+          <w:rFonts w:hint="eastAsia"/>
+        </w:rPr>
       </w:pPr>
       <w:r>
         <w:t>********</w:t>
@@ -869,6 +811,9 @@
     <w:p>
       <w:pPr>
         <w:pStyle w:val="Standard"/>
+        <w:rPr>
+          <w:rFonts w:hint="eastAsia"/>
+        </w:rPr>
       </w:pPr>
       <w:r>
         <w:t>00000000</w:t>
@@ -877,6 +822,9 @@
     <w:p>
       <w:pPr>
         <w:pStyle w:val="Standard"/>
+        <w:rPr>
+          <w:rFonts w:hint="eastAsia"/>
+        </w:rPr>
       </w:pPr>
       <w:r>
         <w:t>********</w:t>
@@ -885,6 +833,9 @@
     <w:p>
       <w:pPr>
         <w:pStyle w:val="Standard"/>
+        <w:rPr>
+          <w:rFonts w:hint="eastAsia"/>
+        </w:rPr>
       </w:pPr>
       <w:r>
         <w:t>00000000</w:t>
@@ -893,6 +844,9 @@
     <w:p>
       <w:pPr>
         <w:pStyle w:val="Standard"/>
+        <w:rPr>
+          <w:rFonts w:hint="eastAsia"/>
+        </w:rPr>
       </w:pPr>
       <w:r>
         <w:t>********</w:t>
@@ -901,11 +855,17 @@
     <w:p>
       <w:pPr>
         <w:pStyle w:val="Standard"/>
-      </w:pPr>
-    </w:p>
-    <w:p>
-      <w:pPr>
-        <w:pStyle w:val="Standard"/>
+        <w:rPr>
+          <w:rFonts w:hint="eastAsia"/>
+        </w:rPr>
+      </w:pPr>
+    </w:p>
+    <w:p>
+      <w:pPr>
+        <w:pStyle w:val="Standard"/>
+        <w:rPr>
+          <w:rFonts w:hint="eastAsia"/>
+        </w:rPr>
       </w:pPr>
       <w:r>
         <w:rPr>
@@ -914,15 +874,7 @@
         <w:t>L</w:t>
       </w:r>
       <w:r>
-        <w:t xml:space="preserve">a idea sería crear un algoritmo que procese toda la matriz de 8x8, la ordene en nuestro arreglo de tamaño 64 dependiendo de que </w:t>
-      </w:r>
-      <w:proofErr w:type="spellStart"/>
-      <w:r>
-        <w:t>LEDs</w:t>
-      </w:r>
-      <w:proofErr w:type="spellEnd"/>
-      <w:r>
-        <w:t xml:space="preserve"> estarían encendidos en el patrón del usuario, y luego </w:t>
+        <w:t xml:space="preserve">a idea sería crear un algoritmo que procese toda la matriz de 8x8, la ordene en nuestro arreglo de tamaño 64 dependiendo de que LEDs estarían encendidos en el patrón del usuario, y luego </w:t>
       </w:r>
       <w:r>
         <w:t xml:space="preserve">muestre el </w:t>
@@ -931,25 +883,23 @@
         <w:t>patrón</w:t>
       </w:r>
       <w:r>
-        <w:t xml:space="preserve"> deseado en la matriz de </w:t>
-      </w:r>
-      <w:proofErr w:type="spellStart"/>
-      <w:r>
-        <w:t>LEDs</w:t>
-      </w:r>
-      <w:proofErr w:type="spellEnd"/>
-      <w:r>
-        <w:t>.</w:t>
-      </w:r>
-    </w:p>
-    <w:p>
-      <w:pPr>
-        <w:pStyle w:val="Standard"/>
-      </w:pPr>
-    </w:p>
-    <w:p>
-      <w:pPr>
-        <w:pStyle w:val="Standard"/>
+        <w:t xml:space="preserve"> deseado en la matriz de LEDs.</w:t>
+      </w:r>
+    </w:p>
+    <w:p>
+      <w:pPr>
+        <w:pStyle w:val="Standard"/>
+        <w:rPr>
+          <w:rFonts w:hint="eastAsia"/>
+        </w:rPr>
+      </w:pPr>
+    </w:p>
+    <w:p>
+      <w:pPr>
+        <w:pStyle w:val="Standard"/>
+        <w:rPr>
+          <w:rFonts w:hint="eastAsia"/>
+        </w:rPr>
       </w:pPr>
       <w:r>
         <w:rPr>
@@ -970,11 +920,17 @@
     <w:p>
       <w:pPr>
         <w:pStyle w:val="Standard"/>
-      </w:pPr>
-    </w:p>
-    <w:p>
-      <w:pPr>
-        <w:pStyle w:val="Standard"/>
+        <w:rPr>
+          <w:rFonts w:hint="eastAsia"/>
+        </w:rPr>
+      </w:pPr>
+    </w:p>
+    <w:p>
+      <w:pPr>
+        <w:pStyle w:val="Standard"/>
+        <w:rPr>
+          <w:rFonts w:hint="eastAsia"/>
+        </w:rPr>
       </w:pPr>
       <w:r>
         <w:t>4)</w:t>
@@ -1049,11 +1005,17 @@
     <w:p>
       <w:pPr>
         <w:pStyle w:val="Standard"/>
-      </w:pPr>
-    </w:p>
-    <w:p>
-      <w:pPr>
-        <w:pStyle w:val="Standard"/>
+        <w:rPr>
+          <w:rFonts w:hint="eastAsia"/>
+        </w:rPr>
+      </w:pPr>
+    </w:p>
+    <w:p>
+      <w:pPr>
+        <w:pStyle w:val="Standard"/>
+        <w:rPr>
+          <w:rFonts w:hint="eastAsia"/>
+        </w:rPr>
       </w:pPr>
       <w:r>
         <w:t>5) en este punto debemos crear un menú con las siguientes opciones:</w:t>
@@ -1063,27 +1025,23 @@
       </w:r>
       <w:r>
         <w:br/>
-      </w:r>
-      <w:r>
-        <w:t xml:space="preserve">a. Verificar funcionamiento de </w:t>
-      </w:r>
-      <w:proofErr w:type="spellStart"/>
-      <w:r>
-        <w:t>LEDs</w:t>
-      </w:r>
-      <w:proofErr w:type="spellEnd"/>
-      <w:r>
-        <w:t xml:space="preserve">. Indicando cuanto tiempo entre encendido y apagado y cuantas secuencias. </w:t>
-      </w:r>
-    </w:p>
-    <w:p>
-      <w:pPr>
-        <w:pStyle w:val="Standard"/>
-      </w:pPr>
-    </w:p>
-    <w:p>
-      <w:pPr>
-        <w:pStyle w:val="Standard"/>
+        <w:t xml:space="preserve">a. Verificar funcionamiento de LEDs. Indicando cuanto tiempo entre encendido y apagado y cuantas secuencias. </w:t>
+      </w:r>
+    </w:p>
+    <w:p>
+      <w:pPr>
+        <w:pStyle w:val="Standard"/>
+        <w:rPr>
+          <w:rFonts w:hint="eastAsia"/>
+        </w:rPr>
+      </w:pPr>
+    </w:p>
+    <w:p>
+      <w:pPr>
+        <w:pStyle w:val="Standard"/>
+        <w:rPr>
+          <w:rFonts w:hint="eastAsia"/>
+        </w:rPr>
       </w:pPr>
       <w:r>
         <w:t xml:space="preserve">b. Mostrar imagen de prueba. Ingresada por el puerto serial y prendiendo y apagando según el tiempo indicado por el usuario </w:t>
@@ -1092,11 +1050,17 @@
     <w:p>
       <w:pPr>
         <w:pStyle w:val="Standard"/>
-      </w:pPr>
-    </w:p>
-    <w:p>
-      <w:pPr>
-        <w:pStyle w:val="Standard"/>
+        <w:rPr>
+          <w:rFonts w:hint="eastAsia"/>
+        </w:rPr>
+      </w:pPr>
+    </w:p>
+    <w:p>
+      <w:pPr>
+        <w:pStyle w:val="Standard"/>
+        <w:rPr>
+          <w:rFonts w:hint="eastAsia"/>
+        </w:rPr>
       </w:pPr>
       <w:r>
         <w:t>c. Mostrar de forma alternada los patrones 1 al 4. Indicar el tiempo de retardo entre visualizaciones. Los patrones se deben generar a partir de secuencias como en el punto 4.</w:t>
@@ -1105,11 +1069,17 @@
     <w:p>
       <w:pPr>
         <w:pStyle w:val="Standard"/>
-      </w:pPr>
-    </w:p>
-    <w:p>
-      <w:pPr>
-        <w:pStyle w:val="Standard"/>
+        <w:rPr>
+          <w:rFonts w:hint="eastAsia"/>
+        </w:rPr>
+      </w:pPr>
+    </w:p>
+    <w:p>
+      <w:pPr>
+        <w:pStyle w:val="Standard"/>
+        <w:rPr>
+          <w:rFonts w:hint="eastAsia"/>
+        </w:rPr>
       </w:pPr>
       <w:r>
         <w:rPr>
@@ -1130,6 +1100,9 @@
     <w:p>
       <w:pPr>
         <w:pStyle w:val="Standard"/>
+        <w:rPr>
+          <w:rFonts w:hint="eastAsia"/>
+        </w:rPr>
       </w:pPr>
     </w:p>
     <w:p>
@@ -1139,6 +1112,9 @@
           <w:ilvl w:val="0"/>
           <w:numId w:val="1"/>
         </w:numPr>
+        <w:rPr>
+          <w:rFonts w:hint="eastAsia"/>
+        </w:rPr>
       </w:pPr>
       <w:r>
         <w:t>Que imprima las opciones disponibles, junto a las anteriores (a, b y c), que tenga una opción para cerrar el menú.</w:t>
@@ -1151,6 +1127,9 @@
           <w:ilvl w:val="0"/>
           <w:numId w:val="1"/>
         </w:numPr>
+        <w:rPr>
+          <w:rFonts w:hint="eastAsia"/>
+        </w:rPr>
       </w:pPr>
       <w:r>
         <w:rPr>
@@ -1188,6 +1167,9 @@
           <w:ilvl w:val="0"/>
           <w:numId w:val="1"/>
         </w:numPr>
+        <w:rPr>
+          <w:rFonts w:hint="eastAsia"/>
+        </w:rPr>
       </w:pPr>
       <w:r>
         <w:rPr>
@@ -1206,6 +1188,9 @@
           <w:ilvl w:val="0"/>
           <w:numId w:val="1"/>
         </w:numPr>
+        <w:rPr>
+          <w:rFonts w:hint="eastAsia"/>
+        </w:rPr>
       </w:pPr>
       <w:r>
         <w:rPr>
@@ -1221,16 +1206,501 @@
       <w:pPr>
         <w:pStyle w:val="Standard"/>
         <w:ind w:left="720"/>
-      </w:pPr>
-    </w:p>
-    <w:p>
-      <w:pPr>
-        <w:pStyle w:val="Standard"/>
-      </w:pPr>
-    </w:p>
-    <w:p>
-      <w:pPr>
-        <w:pStyle w:val="Standard"/>
+        <w:rPr>
+          <w:rFonts w:hint="eastAsia"/>
+        </w:rPr>
+      </w:pPr>
+    </w:p>
+    <w:p>
+      <w:pPr>
+        <w:pStyle w:val="Standard"/>
+      </w:pPr>
+      <w:r>
+        <w:rPr>
+          <w:rFonts w:hint="eastAsia"/>
+        </w:rPr>
+        <w:t>A</w:t>
+      </w:r>
+      <w:r>
+        <w:t>hora, empezando con las investigaciones para resolver los problemas planteados en este proyecto nos hicimos las siguientes preguntas:</w:t>
+      </w:r>
+    </w:p>
+    <w:p>
+      <w:pPr>
+        <w:pStyle w:val="Standard"/>
+      </w:pPr>
+    </w:p>
+    <w:p>
+      <w:pPr>
+        <w:pStyle w:val="Standard"/>
+        <w:rPr>
+          <w:b/>
+          <w:bCs/>
+        </w:rPr>
+      </w:pPr>
+      <w:r>
+        <w:rPr>
+          <w:b/>
+          <w:bCs/>
+        </w:rPr>
+        <w:t>¿</w:t>
+      </w:r>
+      <w:r>
+        <w:rPr>
+          <w:b/>
+          <w:bCs/>
+        </w:rPr>
+        <w:t>C</w:t>
+      </w:r>
+      <w:r>
+        <w:rPr>
+          <w:b/>
+          <w:bCs/>
+        </w:rPr>
+        <w:t>ómo es el funcionamiento interno del integrado 74HC595?</w:t>
+      </w:r>
+    </w:p>
+    <w:p>
+      <w:pPr>
+        <w:pStyle w:val="Standard"/>
+      </w:pPr>
+    </w:p>
+    <w:p>
+      <w:pPr>
+        <w:pStyle w:val="Standard"/>
+      </w:pPr>
+      <w:r>
+        <w:rPr>
+          <w:rFonts w:hint="eastAsia"/>
+        </w:rPr>
+        <w:t>C</w:t>
+      </w:r>
+      <w:r>
+        <w:t>on nuestras palabras, e</w:t>
+      </w:r>
+      <w:r>
+        <w:t xml:space="preserve">l </w:t>
+      </w:r>
+      <w:r>
+        <w:t xml:space="preserve">integrado </w:t>
+      </w:r>
+      <w:r>
+        <w:t>recibe datos en serie</w:t>
+      </w:r>
+      <w:r>
+        <w:t xml:space="preserve"> los cuales pueden ser 0 y 1, indicando así el estado LOW y HIGH para los LEDs, esos datos en serie</w:t>
+      </w:r>
+      <w:r>
+        <w:t xml:space="preserve"> al momento de soltarlos, lo hace en paralelo, esta es una ventaja ya que permite encender ciertos leds</w:t>
+      </w:r>
+      <w:r>
+        <w:t xml:space="preserve"> en</w:t>
+      </w:r>
+      <w:r>
+        <w:t xml:space="preserve"> </w:t>
+      </w:r>
+      <w:r>
+        <w:t>específico</w:t>
+      </w:r>
+      <w:r>
+        <w:t xml:space="preserve"> que le indique</w:t>
+      </w:r>
+      <w:r>
+        <w:t>mos</w:t>
+      </w:r>
+      <w:r>
+        <w:t xml:space="preserve"> por los datos ingresados en cadenas de 8 bits </w:t>
+      </w:r>
+      <w:r>
+        <w:t>como máximo. P</w:t>
+      </w:r>
+      <w:r>
+        <w:t xml:space="preserve">rincipalmente se conectan tres pines digitales del </w:t>
+      </w:r>
+      <w:r>
+        <w:t>Arduino</w:t>
+      </w:r>
+      <w:r>
+        <w:t xml:space="preserve"> a</w:t>
+      </w:r>
+      <w:r>
+        <w:t>l</w:t>
+      </w:r>
+      <w:r>
+        <w:t xml:space="preserve"> integrado</w:t>
+      </w:r>
+      <w:r>
+        <w:t xml:space="preserve"> los cuales serían los siguientes:</w:t>
+      </w:r>
+    </w:p>
+    <w:p>
+      <w:pPr>
+        <w:pStyle w:val="Standard"/>
+      </w:pPr>
+    </w:p>
+    <w:p>
+      <w:pPr>
+        <w:pStyle w:val="Standard"/>
+      </w:pPr>
+      <w:r>
+        <w:t>1)</w:t>
+      </w:r>
+      <w:r>
+        <w:t xml:space="preserve"> E</w:t>
+      </w:r>
+      <w:r>
+        <w:t xml:space="preserve">l pin de </w:t>
+      </w:r>
+      <w:r>
+        <w:t>D</w:t>
+      </w:r>
+      <w:r>
+        <w:t>ata, que es por donde son ingresados los datos deseados</w:t>
+      </w:r>
+      <w:r>
+        <w:t>.</w:t>
+      </w:r>
+      <w:r>
+        <w:t xml:space="preserve"> </w:t>
+      </w:r>
+    </w:p>
+    <w:p>
+      <w:pPr>
+        <w:pStyle w:val="Standard"/>
+      </w:pPr>
+      <w:r>
+        <w:t>2) E</w:t>
+      </w:r>
+      <w:r>
+        <w:t xml:space="preserve">l pin </w:t>
+      </w:r>
+      <w:r>
+        <w:t>C</w:t>
+      </w:r>
+      <w:r>
+        <w:t>lock de de</w:t>
+      </w:r>
+      <w:r>
+        <w:t>s</w:t>
+      </w:r>
+      <w:r>
+        <w:t>plazamiento</w:t>
+      </w:r>
+      <w:r>
+        <w:t>,</w:t>
+      </w:r>
+      <w:r>
+        <w:t xml:space="preserve"> que es el que desplaza los datos</w:t>
+      </w:r>
+      <w:r>
+        <w:t>.</w:t>
+      </w:r>
+    </w:p>
+    <w:p>
+      <w:pPr>
+        <w:pStyle w:val="Standard"/>
+      </w:pPr>
+      <w:r>
+        <w:t>3)</w:t>
+      </w:r>
+      <w:r>
+        <w:t xml:space="preserve"> </w:t>
+      </w:r>
+      <w:r>
+        <w:t>E</w:t>
+      </w:r>
+      <w:r>
+        <w:t xml:space="preserve">l pin </w:t>
+      </w:r>
+      <w:r>
+        <w:t>L</w:t>
+      </w:r>
+      <w:r>
+        <w:t>atch</w:t>
+      </w:r>
+      <w:r>
+        <w:t>,</w:t>
+      </w:r>
+      <w:r>
+        <w:t xml:space="preserve"> que es el que los lanza a los pines de salida del integrado</w:t>
+      </w:r>
+      <w:r>
+        <w:t>.</w:t>
+      </w:r>
+    </w:p>
+    <w:p>
+      <w:pPr>
+        <w:pStyle w:val="Standard"/>
+      </w:pPr>
+    </w:p>
+    <w:p>
+      <w:pPr>
+        <w:pStyle w:val="Standard"/>
+      </w:pPr>
+      <w:r>
+        <w:t>Ahora,</w:t>
+      </w:r>
+      <w:r>
+        <w:t xml:space="preserve"> el integrado funciona en tres bloques principalmente, el primero que es el </w:t>
+      </w:r>
+      <w:r>
+        <w:t>registr</w:t>
+      </w:r>
+      <w:r>
+        <w:rPr>
+          <w:rFonts w:hint="eastAsia"/>
+        </w:rPr>
+        <w:t>o</w:t>
+      </w:r>
+      <w:r>
+        <w:t xml:space="preserve"> de de</w:t>
+      </w:r>
+      <w:r>
+        <w:t>s</w:t>
+      </w:r>
+      <w:r>
+        <w:t xml:space="preserve">plazamiento, este recibe los datos en serie y junto con los </w:t>
+      </w:r>
+      <w:r>
+        <w:t>C</w:t>
+      </w:r>
+      <w:r>
+        <w:t xml:space="preserve">locks los va desplazando de uno en uno, </w:t>
+      </w:r>
+      <w:r>
+        <w:t>después</w:t>
+      </w:r>
+      <w:r>
+        <w:t xml:space="preserve"> le sigue el registro de almacenamiento, que recibe la cadena de datos que </w:t>
+      </w:r>
+      <w:r>
+        <w:t>están</w:t>
+      </w:r>
+      <w:r>
+        <w:t xml:space="preserve"> en la entrada del </w:t>
+      </w:r>
+      <w:r>
+        <w:t>registr</w:t>
+      </w:r>
+      <w:r>
+        <w:rPr>
+          <w:rFonts w:hint="eastAsia"/>
+        </w:rPr>
+        <w:t>o</w:t>
+      </w:r>
+      <w:r>
+        <w:t xml:space="preserve"> de almacenamiento</w:t>
+      </w:r>
+      <w:r>
+        <w:t>,</w:t>
+      </w:r>
+      <w:r>
+        <w:t xml:space="preserve"> pasen y los almacena en la salida del registro de almacenamiento,</w:t>
+      </w:r>
+      <w:r>
+        <w:t xml:space="preserve"> </w:t>
+      </w:r>
+      <w:r>
+        <w:t>en otras palabras</w:t>
+      </w:r>
+      <w:r>
+        <w:t xml:space="preserve">, </w:t>
+      </w:r>
+      <w:r>
+        <w:t xml:space="preserve">los posiciona en sus pines de salida correspondientes y por </w:t>
+      </w:r>
+      <w:r>
+        <w:t>ú</w:t>
+      </w:r>
+      <w:r>
+        <w:t xml:space="preserve">ltimo con el pin </w:t>
+      </w:r>
+      <w:r>
+        <w:t>L</w:t>
+      </w:r>
+      <w:r>
+        <w:t xml:space="preserve">atch, se ejecuta la orden y se encienden los </w:t>
+      </w:r>
+      <w:r>
+        <w:t>LEDs</w:t>
+      </w:r>
+      <w:r>
+        <w:t xml:space="preserve"> a los que se les indico 1 en la cadena de datos almacenados en cada pin de salida del integrado</w:t>
+      </w:r>
+      <w:r>
+        <w:t>.</w:t>
+      </w:r>
+    </w:p>
+    <w:p>
+      <w:pPr>
+        <w:pStyle w:val="Standard"/>
+      </w:pPr>
+    </w:p>
+    <w:p>
+      <w:pPr>
+        <w:pStyle w:val="Standard"/>
+      </w:pPr>
+      <w:r>
+        <w:t xml:space="preserve">Después nos preguntamos </w:t>
+      </w:r>
+      <w:r>
+        <w:rPr>
+          <w:b/>
+          <w:bCs/>
+        </w:rPr>
+        <w:t>¿Cómo podíamos conectar varios integrados 74HC595 en serie?</w:t>
+      </w:r>
+      <w:r>
+        <w:t xml:space="preserve"> </w:t>
+      </w:r>
+    </w:p>
+    <w:p>
+      <w:pPr>
+        <w:pStyle w:val="Standard"/>
+      </w:pPr>
+    </w:p>
+    <w:p>
+      <w:pPr>
+        <w:pStyle w:val="Standard"/>
+      </w:pPr>
+      <w:r>
+        <w:rPr>
+          <w:rFonts w:hint="eastAsia"/>
+        </w:rPr>
+        <w:t>P</w:t>
+      </w:r>
+      <w:r>
+        <w:t>ara</w:t>
+      </w:r>
+      <w:r>
+        <w:t xml:space="preserve"> lograrlo</w:t>
+      </w:r>
+      <w:r>
+        <w:t xml:space="preserve">, </w:t>
+      </w:r>
+      <w:r>
+        <w:t>tenemos que hacer</w:t>
+      </w:r>
+      <w:r>
+        <w:t xml:space="preserve"> que la salida del integrado anterior, sea recibida por la entrada del integrado siguiente, es decir</w:t>
+      </w:r>
+      <w:r>
+        <w:t>,</w:t>
+      </w:r>
+      <w:r>
+        <w:t xml:space="preserve"> el dato almacenado en el pin de salida de un integrado no se quedara </w:t>
+      </w:r>
+      <w:r>
+        <w:t>allí</w:t>
+      </w:r>
+      <w:r>
+        <w:t>, si no que v</w:t>
+      </w:r>
+      <w:r>
+        <w:t>i</w:t>
+      </w:r>
+      <w:r>
+        <w:t>ajara directamente a</w:t>
+      </w:r>
+      <w:r>
+        <w:t>l</w:t>
+      </w:r>
+      <w:r>
+        <w:t xml:space="preserve"> pin de entrada de</w:t>
+      </w:r>
+      <w:r>
+        <w:t>l</w:t>
+      </w:r>
+      <w:r>
+        <w:t xml:space="preserve"> siguiente integrado, lo que extiende la cadena de datos de 8 bits a 16</w:t>
+      </w:r>
+      <w:r>
+        <w:t xml:space="preserve"> bits</w:t>
+      </w:r>
+      <w:r>
+        <w:t xml:space="preserve">, y </w:t>
+      </w:r>
+      <w:r>
+        <w:t>así</w:t>
+      </w:r>
+      <w:r>
+        <w:t xml:space="preserve"> sucesivamente</w:t>
+      </w:r>
+      <w:r>
+        <w:t>.</w:t>
+      </w:r>
+    </w:p>
+    <w:p>
+      <w:pPr>
+        <w:pStyle w:val="Standard"/>
+      </w:pPr>
+      <w:r>
+        <w:t xml:space="preserve"> </w:t>
+      </w:r>
+    </w:p>
+    <w:p>
+      <w:pPr>
+        <w:pStyle w:val="Standard"/>
+      </w:pPr>
+      <w:r>
+        <w:t>P</w:t>
+      </w:r>
+      <w:r>
+        <w:t xml:space="preserve">ara el resto </w:t>
+      </w:r>
+      <w:r>
+        <w:t>d</w:t>
+      </w:r>
+      <w:r>
+        <w:t>e las otras conexiones, se hacen de manera s</w:t>
+      </w:r>
+      <w:r>
+        <w:t>i</w:t>
+      </w:r>
+      <w:r>
+        <w:t xml:space="preserve">milar, pero esta vez </w:t>
+      </w:r>
+      <w:r>
+        <w:t>siguiendo</w:t>
+      </w:r>
+      <w:r>
+        <w:t xml:space="preserve"> un orden regular, es decir, el registro de salida del anterior integrado, se </w:t>
+      </w:r>
+      <w:r>
+        <w:t>conectará</w:t>
+      </w:r>
+      <w:r>
+        <w:t xml:space="preserve"> </w:t>
+      </w:r>
+      <w:r>
+        <w:t>también</w:t>
+      </w:r>
+      <w:r>
+        <w:t xml:space="preserve"> al registro de salida del siguiente integrado y </w:t>
+      </w:r>
+      <w:r>
+        <w:t>así con los demás.</w:t>
+      </w:r>
+    </w:p>
+    <w:p>
+      <w:pPr>
+        <w:pStyle w:val="Standard"/>
+      </w:pPr>
+    </w:p>
+    <w:p>
+      <w:pPr>
+        <w:pStyle w:val="Standard"/>
+        <w:rPr>
+          <w:rFonts w:hint="eastAsia"/>
+        </w:rPr>
+      </w:pPr>
+    </w:p>
+    <w:p>
+      <w:pPr>
+        <w:pStyle w:val="Standard"/>
+        <w:rPr>
+          <w:rFonts w:hint="eastAsia"/>
+        </w:rPr>
       </w:pPr>
     </w:p>
     <w:sectPr>

</xml_diff>

<commit_message>
diseño solucion 2do avance
se investigo como realizar un menu antes
</commit_message>
<xml_diff>
--- a/Analisis/Analisis.docx
+++ b/Analisis/Analisis.docx
@@ -1214,6 +1214,9 @@
     <w:p>
       <w:pPr>
         <w:pStyle w:val="Standard"/>
+        <w:rPr>
+          <w:rFonts w:hint="eastAsia"/>
+        </w:rPr>
       </w:pPr>
       <w:r>
         <w:rPr>
@@ -1228,12 +1231,16 @@
     <w:p>
       <w:pPr>
         <w:pStyle w:val="Standard"/>
-      </w:pPr>
-    </w:p>
-    <w:p>
-      <w:pPr>
-        <w:pStyle w:val="Standard"/>
-        <w:rPr>
+        <w:rPr>
+          <w:rFonts w:hint="eastAsia"/>
+        </w:rPr>
+      </w:pPr>
+    </w:p>
+    <w:p>
+      <w:pPr>
+        <w:pStyle w:val="Standard"/>
+        <w:rPr>
+          <w:rFonts w:hint="eastAsia"/>
           <w:b/>
           <w:bCs/>
         </w:rPr>
@@ -1263,11 +1270,17 @@
     <w:p>
       <w:pPr>
         <w:pStyle w:val="Standard"/>
-      </w:pPr>
-    </w:p>
-    <w:p>
-      <w:pPr>
-        <w:pStyle w:val="Standard"/>
+        <w:rPr>
+          <w:rFonts w:hint="eastAsia"/>
+        </w:rPr>
+      </w:pPr>
+    </w:p>
+    <w:p>
+      <w:pPr>
+        <w:pStyle w:val="Standard"/>
+        <w:rPr>
+          <w:rFonts w:hint="eastAsia"/>
+        </w:rPr>
       </w:pPr>
       <w:r>
         <w:rPr>
@@ -1276,415 +1289,905 @@
         <w:t>C</w:t>
       </w:r>
       <w:r>
-        <w:t>on nuestras palabras, e</w:t>
-      </w:r>
-      <w:r>
-        <w:t xml:space="preserve">l </w:t>
-      </w:r>
-      <w:r>
-        <w:t xml:space="preserve">integrado </w:t>
-      </w:r>
-      <w:r>
-        <w:t>recibe datos en serie</w:t>
+        <w:t>on nuestras palabras, el integrado recibe datos en serie</w:t>
       </w:r>
       <w:r>
         <w:t xml:space="preserve"> los cuales pueden ser 0 y 1, indicando así el estado LOW y HIGH para los LEDs, esos datos en serie</w:t>
       </w:r>
       <w:r>
-        <w:t xml:space="preserve"> al momento de soltarlos, lo hace en paralelo, esta es una ventaja ya que permite encender ciertos leds</w:t>
-      </w:r>
-      <w:r>
-        <w:t xml:space="preserve"> en</w:t>
+        <w:t xml:space="preserve"> al momento de soltarlos, lo hace en paralelo, esta es una ventaja ya que permite encender ciertos leds en específico que le indiquemos por los datos ingresados en cadenas de 8 bits como máximo. Principalmente se conectan tres pines digitales del Arduino al integrado los cuales serían los siguientes:</w:t>
+      </w:r>
+    </w:p>
+    <w:p>
+      <w:pPr>
+        <w:pStyle w:val="Standard"/>
+        <w:rPr>
+          <w:rFonts w:hint="eastAsia"/>
+        </w:rPr>
+      </w:pPr>
+    </w:p>
+    <w:p>
+      <w:pPr>
+        <w:pStyle w:val="Standard"/>
+        <w:rPr>
+          <w:rFonts w:hint="eastAsia"/>
+        </w:rPr>
+      </w:pPr>
+      <w:r>
+        <w:t>1)</w:t>
+      </w:r>
+      <w:r>
+        <w:t xml:space="preserve"> E</w:t>
+      </w:r>
+      <w:r>
+        <w:t xml:space="preserve">l pin de </w:t>
+      </w:r>
+      <w:r>
+        <w:t>D</w:t>
+      </w:r>
+      <w:r>
+        <w:t>ata, que es por donde son ingresados los datos deseados</w:t>
+      </w:r>
+      <w:r>
+        <w:t>.</w:t>
       </w:r>
       <w:r>
         <w:t xml:space="preserve"> </w:t>
       </w:r>
-      <w:r>
-        <w:t>específico</w:t>
-      </w:r>
-      <w:r>
-        <w:t xml:space="preserve"> que le indique</w:t>
-      </w:r>
-      <w:r>
-        <w:t>mos</w:t>
-      </w:r>
-      <w:r>
-        <w:t xml:space="preserve"> por los datos ingresados en cadenas de 8 bits </w:t>
-      </w:r>
-      <w:r>
-        <w:t>como máximo. P</w:t>
-      </w:r>
-      <w:r>
-        <w:t xml:space="preserve">rincipalmente se conectan tres pines digitales del </w:t>
+    </w:p>
+    <w:p>
+      <w:pPr>
+        <w:pStyle w:val="Standard"/>
+        <w:rPr>
+          <w:rFonts w:hint="eastAsia"/>
+        </w:rPr>
+      </w:pPr>
+      <w:r>
+        <w:t>2) E</w:t>
+      </w:r>
+      <w:r>
+        <w:t xml:space="preserve">l pin </w:t>
+      </w:r>
+      <w:r>
+        <w:t>C</w:t>
+      </w:r>
+      <w:r>
+        <w:t>lock de de</w:t>
+      </w:r>
+      <w:r>
+        <w:t>s</w:t>
+      </w:r>
+      <w:r>
+        <w:t>plazamiento</w:t>
+      </w:r>
+      <w:r>
+        <w:t>,</w:t>
+      </w:r>
+      <w:r>
+        <w:t xml:space="preserve"> que es el que desplaza los datos</w:t>
+      </w:r>
+      <w:r>
+        <w:t>.</w:t>
+      </w:r>
+    </w:p>
+    <w:p>
+      <w:pPr>
+        <w:pStyle w:val="Standard"/>
+        <w:rPr>
+          <w:rFonts w:hint="eastAsia"/>
+        </w:rPr>
+      </w:pPr>
+      <w:r>
+        <w:t>3)</w:t>
+      </w:r>
+      <w:r>
+        <w:t xml:space="preserve"> </w:t>
+      </w:r>
+      <w:r>
+        <w:t>E</w:t>
+      </w:r>
+      <w:r>
+        <w:t xml:space="preserve">l pin </w:t>
+      </w:r>
+      <w:r>
+        <w:t>L</w:t>
+      </w:r>
+      <w:r>
+        <w:t>atch</w:t>
+      </w:r>
+      <w:r>
+        <w:t>,</w:t>
+      </w:r>
+      <w:r>
+        <w:t xml:space="preserve"> que es el que los lanza a los pines de salida del integrado</w:t>
+      </w:r>
+      <w:r>
+        <w:t>.</w:t>
+      </w:r>
+    </w:p>
+    <w:p>
+      <w:pPr>
+        <w:pStyle w:val="Standard"/>
+        <w:rPr>
+          <w:rFonts w:hint="eastAsia"/>
+        </w:rPr>
+      </w:pPr>
+    </w:p>
+    <w:p>
+      <w:pPr>
+        <w:pStyle w:val="Standard"/>
+        <w:rPr>
+          <w:rFonts w:hint="eastAsia"/>
+        </w:rPr>
+      </w:pPr>
+      <w:r>
+        <w:t>Ahora,</w:t>
+      </w:r>
+      <w:r>
+        <w:t xml:space="preserve"> el integrado funciona en tres bloques principalmente, el primero que es el </w:t>
+      </w:r>
+      <w:r>
+        <w:t>registr</w:t>
+      </w:r>
+      <w:r>
+        <w:rPr>
+          <w:rFonts w:hint="eastAsia"/>
+        </w:rPr>
+        <w:t>o</w:t>
+      </w:r>
+      <w:r>
+        <w:t xml:space="preserve"> de de</w:t>
+      </w:r>
+      <w:r>
+        <w:t>s</w:t>
+      </w:r>
+      <w:r>
+        <w:t xml:space="preserve">plazamiento, este recibe los datos en serie y junto con los </w:t>
+      </w:r>
+      <w:r>
+        <w:t>C</w:t>
+      </w:r>
+      <w:r>
+        <w:t xml:space="preserve">locks los va desplazando de uno en uno, </w:t>
+      </w:r>
+      <w:r>
+        <w:t>después</w:t>
+      </w:r>
+      <w:r>
+        <w:t xml:space="preserve"> le sigue el registro de almacenamiento, que recibe la cadena de datos que </w:t>
+      </w:r>
+      <w:r>
+        <w:t>están</w:t>
+      </w:r>
+      <w:r>
+        <w:t xml:space="preserve"> en la entrada del </w:t>
+      </w:r>
+      <w:r>
+        <w:t>registr</w:t>
+      </w:r>
+      <w:r>
+        <w:rPr>
+          <w:rFonts w:hint="eastAsia"/>
+        </w:rPr>
+        <w:t>o</w:t>
+      </w:r>
+      <w:r>
+        <w:t xml:space="preserve"> de almacenamiento</w:t>
+      </w:r>
+      <w:r>
+        <w:t>,</w:t>
+      </w:r>
+      <w:r>
+        <w:t xml:space="preserve"> pasen y los almacena en la salida del registro de almacenamiento,</w:t>
+      </w:r>
+      <w:r>
+        <w:t xml:space="preserve"> </w:t>
+      </w:r>
+      <w:r>
+        <w:t>en otras palabras</w:t>
+      </w:r>
+      <w:r>
+        <w:t xml:space="preserve">, </w:t>
+      </w:r>
+      <w:r>
+        <w:t xml:space="preserve">los posiciona en sus pines de salida correspondientes y por </w:t>
+      </w:r>
+      <w:r>
+        <w:t>ú</w:t>
+      </w:r>
+      <w:r>
+        <w:t xml:space="preserve">ltimo con el pin </w:t>
+      </w:r>
+      <w:r>
+        <w:t>L</w:t>
+      </w:r>
+      <w:r>
+        <w:t xml:space="preserve">atch, se ejecuta la orden y se encienden los </w:t>
+      </w:r>
+      <w:r>
+        <w:t>LEDs</w:t>
+      </w:r>
+      <w:r>
+        <w:t xml:space="preserve"> a los que se les indico 1 en la cadena de datos almacenados en cada pin de salida del integrado</w:t>
+      </w:r>
+      <w:r>
+        <w:t>.</w:t>
+      </w:r>
+    </w:p>
+    <w:p>
+      <w:pPr>
+        <w:pStyle w:val="Standard"/>
+        <w:rPr>
+          <w:rFonts w:hint="eastAsia"/>
+        </w:rPr>
+      </w:pPr>
+    </w:p>
+    <w:p>
+      <w:pPr>
+        <w:pStyle w:val="Standard"/>
+        <w:rPr>
+          <w:rFonts w:hint="eastAsia"/>
+        </w:rPr>
+      </w:pPr>
+      <w:r>
+        <w:t xml:space="preserve">Después nos preguntamos </w:t>
+      </w:r>
+      <w:r>
+        <w:rPr>
+          <w:b/>
+          <w:bCs/>
+        </w:rPr>
+        <w:t>¿Cómo podíamos conectar varios integrados 74HC595 en serie?</w:t>
+      </w:r>
+      <w:r>
+        <w:t xml:space="preserve"> </w:t>
+      </w:r>
+    </w:p>
+    <w:p>
+      <w:pPr>
+        <w:pStyle w:val="Standard"/>
+        <w:rPr>
+          <w:rFonts w:hint="eastAsia"/>
+        </w:rPr>
+      </w:pPr>
+    </w:p>
+    <w:p>
+      <w:pPr>
+        <w:pStyle w:val="Standard"/>
+        <w:rPr>
+          <w:rFonts w:hint="eastAsia"/>
+        </w:rPr>
+      </w:pPr>
+      <w:r>
+        <w:rPr>
+          <w:rFonts w:hint="eastAsia"/>
+        </w:rPr>
+        <w:t>P</w:t>
+      </w:r>
+      <w:r>
+        <w:t>ara</w:t>
+      </w:r>
+      <w:r>
+        <w:t xml:space="preserve"> lograrlo</w:t>
+      </w:r>
+      <w:r>
+        <w:t xml:space="preserve">, </w:t>
+      </w:r>
+      <w:r>
+        <w:t>tenemos que hacer</w:t>
+      </w:r>
+      <w:r>
+        <w:t xml:space="preserve"> que la salida del integrado anterior, sea recibida por la entrada del integrado siguiente, es decir</w:t>
+      </w:r>
+      <w:r>
+        <w:t>,</w:t>
+      </w:r>
+      <w:r>
+        <w:t xml:space="preserve"> el dato almacenado en el pin de salida de un integrado no se quedara </w:t>
+      </w:r>
+      <w:r>
+        <w:t>allí</w:t>
+      </w:r>
+      <w:r>
+        <w:t>, si no que v</w:t>
+      </w:r>
+      <w:r>
+        <w:t>i</w:t>
+      </w:r>
+      <w:r>
+        <w:t>ajara directamente a</w:t>
+      </w:r>
+      <w:r>
+        <w:t>l</w:t>
+      </w:r>
+      <w:r>
+        <w:t xml:space="preserve"> pin de entrada de</w:t>
+      </w:r>
+      <w:r>
+        <w:t>l</w:t>
+      </w:r>
+      <w:r>
+        <w:t xml:space="preserve"> siguiente integrado, lo que extiende la cadena de datos de 8 bits a 16</w:t>
+      </w:r>
+      <w:r>
+        <w:t xml:space="preserve"> bits</w:t>
+      </w:r>
+      <w:r>
+        <w:t xml:space="preserve">, y </w:t>
+      </w:r>
+      <w:r>
+        <w:t>así</w:t>
+      </w:r>
+      <w:r>
+        <w:t xml:space="preserve"> sucesivamente</w:t>
+      </w:r>
+      <w:r>
+        <w:t>.</w:t>
+      </w:r>
+    </w:p>
+    <w:p>
+      <w:pPr>
+        <w:pStyle w:val="Standard"/>
+        <w:rPr>
+          <w:rFonts w:hint="eastAsia"/>
+        </w:rPr>
+      </w:pPr>
+      <w:r>
+        <w:t xml:space="preserve"> </w:t>
+      </w:r>
+    </w:p>
+    <w:p>
+      <w:pPr>
+        <w:pStyle w:val="Standard"/>
+        <w:rPr>
+          <w:rFonts w:hint="eastAsia"/>
+        </w:rPr>
+      </w:pPr>
+      <w:r>
+        <w:t>P</w:t>
+      </w:r>
+      <w:r>
+        <w:t xml:space="preserve">ara el resto </w:t>
+      </w:r>
+      <w:r>
+        <w:t>d</w:t>
+      </w:r>
+      <w:r>
+        <w:t>e las otras conexiones, se hacen de manera s</w:t>
+      </w:r>
+      <w:r>
+        <w:t>i</w:t>
+      </w:r>
+      <w:r>
+        <w:t xml:space="preserve">milar, pero esta vez </w:t>
+      </w:r>
+      <w:r>
+        <w:t>siguiendo</w:t>
+      </w:r>
+      <w:r>
+        <w:t xml:space="preserve"> un orden regular, es decir, el registro de salida del anterior integrado, se </w:t>
+      </w:r>
+      <w:r>
+        <w:t>conectará</w:t>
+      </w:r>
+      <w:r>
+        <w:t xml:space="preserve"> </w:t>
+      </w:r>
+      <w:r>
+        <w:t>también</w:t>
+      </w:r>
+      <w:r>
+        <w:t xml:space="preserve"> al registro de salida del siguiente integrado y </w:t>
+      </w:r>
+      <w:r>
+        <w:t>así con los demás.</w:t>
+      </w:r>
+    </w:p>
+    <w:p>
+      <w:pPr>
+        <w:pStyle w:val="Standard"/>
+        <w:rPr>
+          <w:rFonts w:hint="eastAsia"/>
+        </w:rPr>
+      </w:pPr>
+    </w:p>
+    <w:p>
+      <w:pPr>
+        <w:pStyle w:val="Standard"/>
+        <w:rPr>
+          <w:rFonts w:hint="eastAsia"/>
+        </w:rPr>
+      </w:pPr>
+    </w:p>
+    <w:p>
+      <w:pPr>
+        <w:pStyle w:val="Standard"/>
+        <w:rPr>
+          <w:rFonts w:hint="eastAsia"/>
+        </w:rPr>
+      </w:pPr>
+    </w:p>
+    <w:p>
+      <w:pPr>
+        <w:pStyle w:val="Standard"/>
+        <w:rPr>
+          <w:rFonts w:hint="eastAsia"/>
+        </w:rPr>
+      </w:pPr>
+    </w:p>
+    <w:p>
+      <w:pPr>
+        <w:pStyle w:val="Standard"/>
+        <w:rPr>
+          <w:rFonts w:hint="eastAsia"/>
+        </w:rPr>
+      </w:pPr>
+      <w:r>
+        <w:lastRenderedPageBreak/>
+        <w:t>L</w:t>
+      </w:r>
+      <w:r>
+        <w:rPr>
+          <w:rFonts w:hint="eastAsia"/>
+        </w:rPr>
+        <w:t>u</w:t>
+      </w:r>
+      <w:r>
+        <w:t xml:space="preserve">ego nos preguntamos, </w:t>
+      </w:r>
+      <w:r>
+        <w:rPr>
+          <w:b/>
+          <w:bCs/>
+        </w:rPr>
+        <w:t>¿</w:t>
+      </w:r>
+      <w:r>
+        <w:rPr>
+          <w:b/>
+          <w:bCs/>
+        </w:rPr>
+        <w:t>C</w:t>
+      </w:r>
+      <w:r>
+        <w:rPr>
+          <w:b/>
+          <w:bCs/>
+        </w:rPr>
+        <w:t>ómo el usuario puede interactuar con el circuito?</w:t>
+      </w:r>
+      <w:r>
+        <w:t xml:space="preserve">, para esto tenemos el monitor serial que </w:t>
+      </w:r>
+      <w:r>
+        <w:t>e</w:t>
+      </w:r>
+      <w:r>
+        <w:t>s</w:t>
+      </w:r>
+      <w:r>
+        <w:t xml:space="preserve"> una función o ventana en el entorno de desarrollo Arduino (IDE) que permite la comunicación entre un Arduino y una computadora a través del puerto serie. Es una herramienta fundamental para depurar y visualizar información durante el desarrollo y la ejecución de programas en Arduino.</w:t>
+      </w:r>
+      <w:r>
+        <w:t xml:space="preserve"> </w:t>
+      </w:r>
+      <w:r>
+        <w:rPr>
+          <w:rFonts w:hint="eastAsia"/>
+        </w:rPr>
+        <w:t>E</w:t>
+      </w:r>
+      <w:r>
+        <w:t>sto nos permitiría crear el menú con las funciones que usaríamos para solucionar los problemas planteados en este proyecto.</w:t>
+      </w:r>
+      <w:r>
+        <w:t xml:space="preserve"> </w:t>
+      </w:r>
+      <w:r>
+        <w:rPr>
+          <w:rFonts w:hint="eastAsia"/>
+        </w:rPr>
+        <w:t>T</w:t>
+      </w:r>
+      <w:r>
+        <w:t>ambién mientras investigamos encontramos que podríamos realizar un menú sin la necesidad del puerto serial, por medio pantallas LCD y botones para que el usuario pueda seleccionar la opción del menú que desee, aun que para este proyecto usaremos el puerto serial.</w:t>
+      </w:r>
+    </w:p>
+    <w:p>
+      <w:pPr>
+        <w:pStyle w:val="Standard"/>
+        <w:rPr>
+          <w:rFonts w:hint="eastAsia"/>
+        </w:rPr>
+      </w:pPr>
+    </w:p>
+    <w:p>
+      <w:pPr>
+        <w:pStyle w:val="Standard"/>
+        <w:rPr>
+          <w:rFonts w:hint="eastAsia"/>
+        </w:rPr>
+      </w:pPr>
+      <w:r>
+        <w:t>De lo anterior surgió otra pregunta</w:t>
+      </w:r>
+      <w:r>
+        <w:t xml:space="preserve">, </w:t>
+      </w:r>
+      <w:r>
+        <w:rPr>
+          <w:b/>
+          <w:bCs/>
+        </w:rPr>
+        <w:t>¿cómo podemos hacer un menú utilizando el puerto serial?</w:t>
+      </w:r>
+      <w:r>
+        <w:t>,</w:t>
+      </w:r>
+      <w:r>
+        <w:t xml:space="preserve"> nos pareció que antes de intentar crear los algoritmos que resolverían los problemas planteados en este proyecto, primero teníamos que saber cómo crear un menú,</w:t>
+      </w:r>
+      <w:r>
+        <w:t xml:space="preserve"> para esto tenemos varias </w:t>
+      </w:r>
+      <w:r>
+        <w:t xml:space="preserve">instrucciones </w:t>
+      </w:r>
+      <w:r>
+        <w:t>que podemos utilizar</w:t>
+      </w:r>
+      <w:r>
+        <w:t>.</w:t>
+      </w:r>
+    </w:p>
+    <w:p>
+      <w:pPr>
+        <w:pStyle w:val="Standard"/>
+        <w:rPr>
+          <w:rFonts w:hint="eastAsia"/>
+        </w:rPr>
+      </w:pPr>
+    </w:p>
+    <w:p>
+      <w:pPr>
+        <w:pStyle w:val="Standard"/>
+        <w:rPr>
+          <w:rFonts w:hint="eastAsia"/>
+        </w:rPr>
+      </w:pPr>
+      <w:r>
+        <w:rPr>
+          <w:rFonts w:hint="eastAsia"/>
+        </w:rPr>
+        <w:t>C</w:t>
+      </w:r>
+      <w:r>
+        <w:t xml:space="preserve">on </w:t>
+      </w:r>
+      <w:r>
+        <w:rPr>
+          <w:b/>
+          <w:bCs/>
+        </w:rPr>
+        <w:t>Serial.begin(</w:t>
+      </w:r>
+      <w:r>
+        <w:rPr>
+          <w:b/>
+          <w:bCs/>
+        </w:rPr>
+        <w:t>)</w:t>
+      </w:r>
+      <w:r>
+        <w:rPr>
+          <w:b/>
+          <w:bCs/>
+        </w:rPr>
+        <w:t>;</w:t>
+      </w:r>
+      <w:r>
+        <w:rPr>
+          <w:b/>
+          <w:bCs/>
+        </w:rPr>
+        <w:t xml:space="preserve"> </w:t>
+      </w:r>
+      <w:r>
+        <w:t xml:space="preserve">es una instrucción que se utiliza en </w:t>
       </w:r>
       <w:r>
         <w:t>Arduino</w:t>
       </w:r>
       <w:r>
-        <w:t xml:space="preserve"> a</w:t>
-      </w:r>
-      <w:r>
-        <w:t>l</w:t>
-      </w:r>
-      <w:r>
-        <w:t xml:space="preserve"> integrado</w:t>
-      </w:r>
-      <w:r>
-        <w:t xml:space="preserve"> los cuales serían los siguientes:</w:t>
-      </w:r>
-    </w:p>
-    <w:p>
-      <w:pPr>
-        <w:pStyle w:val="Standard"/>
-      </w:pPr>
-    </w:p>
-    <w:p>
-      <w:pPr>
-        <w:pStyle w:val="Standard"/>
-      </w:pPr>
-      <w:r>
-        <w:t>1)</w:t>
-      </w:r>
-      <w:r>
-        <w:t xml:space="preserve"> E</w:t>
-      </w:r>
-      <w:r>
-        <w:t xml:space="preserve">l pin de </w:t>
-      </w:r>
-      <w:r>
-        <w:t>D</w:t>
-      </w:r>
-      <w:r>
-        <w:t>ata, que es por donde son ingresados los datos deseados</w:t>
-      </w:r>
-      <w:r>
-        <w:t>.</w:t>
+        <w:t xml:space="preserve"> para </w:t>
+      </w:r>
+      <w:r>
+        <w:t>inicia</w:t>
+      </w:r>
+      <w:r>
+        <w:rPr>
+          <w:rFonts w:hint="eastAsia"/>
+        </w:rPr>
+        <w:t>r</w:t>
+      </w:r>
+      <w:r>
+        <w:t xml:space="preserve"> la comunicación serial entre el Arduino y un dispositivo cualquiera que se conecte al puerto serial del Arduino, y se usa comúnmente </w:t>
+      </w:r>
+      <w:r>
+        <w:t xml:space="preserve">en el bloque </w:t>
+      </w:r>
+      <w:r>
+        <w:rPr>
+          <w:b/>
+          <w:bCs/>
+        </w:rPr>
+        <w:t>setup()</w:t>
+      </w:r>
+      <w:r>
+        <w:t xml:space="preserve"> para configurar la comunicación serial antes de que el Arduino entre en su bucle principal de ejecución.</w:t>
+      </w:r>
+    </w:p>
+    <w:p>
+      <w:pPr>
+        <w:pStyle w:val="Standard"/>
+        <w:rPr>
+          <w:rFonts w:hint="eastAsia"/>
+        </w:rPr>
+      </w:pPr>
+    </w:p>
+    <w:p>
+      <w:pPr>
+        <w:pStyle w:val="Standard"/>
+        <w:rPr>
+          <w:rFonts w:hint="eastAsia"/>
+          <w:b/>
+          <w:bCs/>
+        </w:rPr>
+      </w:pPr>
+      <w:r>
+        <w:rPr>
+          <w:rFonts w:hint="eastAsia"/>
+        </w:rPr>
+        <w:t>P</w:t>
+      </w:r>
+      <w:r>
+        <w:t xml:space="preserve">ara </w:t>
+      </w:r>
+      <w:r>
+        <w:t>configurar la razón de datos o bits por segundo (baudios) que se utilizará en la comunicación serial,</w:t>
+      </w:r>
+      <w:r>
+        <w:t xml:space="preserve"> ponemos el número de baudios que deseamos usar,</w:t>
+      </w:r>
+      <w:r>
+        <w:t xml:space="preserve"> la </w:t>
+      </w:r>
+      <w:r>
+        <w:t>más</w:t>
+      </w:r>
+      <w:r>
+        <w:t xml:space="preserve"> usual es 9600</w:t>
+      </w:r>
+      <w:r>
+        <w:t xml:space="preserve"> que nos garantiza una comunicación confiable y sincronizada entre los dispositivos, por</w:t>
+      </w:r>
+      <w:r>
+        <w:t xml:space="preserve"> lo que nos queda la instrucción </w:t>
+      </w:r>
+      <w:r>
+        <w:rPr>
+          <w:b/>
+          <w:bCs/>
+        </w:rPr>
+        <w:t>Serial.begin(9600);</w:t>
+      </w:r>
+    </w:p>
+    <w:p>
+      <w:pPr>
+        <w:pStyle w:val="Standard"/>
+        <w:rPr>
+          <w:rFonts w:hint="eastAsia"/>
+        </w:rPr>
+      </w:pPr>
+    </w:p>
+    <w:p>
+      <w:pPr>
+        <w:pStyle w:val="Standard"/>
+        <w:rPr>
+          <w:rFonts w:hint="eastAsia"/>
+        </w:rPr>
+      </w:pPr>
+      <w:r>
+        <w:t xml:space="preserve">Con </w:t>
+      </w:r>
+      <w:r>
+        <w:rPr>
+          <w:b/>
+          <w:bCs/>
+        </w:rPr>
+        <w:t>Serial.print</w:t>
+      </w:r>
+      <w:r>
+        <w:rPr>
+          <w:b/>
+          <w:bCs/>
+        </w:rPr>
+        <w:t>ln</w:t>
+      </w:r>
+      <w:r>
+        <w:rPr>
+          <w:b/>
+          <w:bCs/>
+        </w:rPr>
+        <w:t>(valor, formato);</w:t>
+      </w:r>
+      <w:r>
+        <w:t xml:space="preserve"> esta instrucción imprime datos del Arduino al puerto serial para ser vistos en el monitor serial. </w:t>
+      </w:r>
+      <w:r>
+        <w:rPr>
+          <w:rFonts w:hint="eastAsia"/>
+          <w:b/>
+          <w:bCs/>
+        </w:rPr>
+        <w:t>V</w:t>
+      </w:r>
+      <w:r>
+        <w:rPr>
+          <w:b/>
+          <w:bCs/>
+        </w:rPr>
+        <w:t>alor</w:t>
+      </w:r>
+      <w:r>
+        <w:t xml:space="preserve"> se refiere al dato a imprimir y el </w:t>
+      </w:r>
+      <w:r>
+        <w:rPr>
+          <w:b/>
+          <w:bCs/>
+        </w:rPr>
+        <w:t>formato</w:t>
+      </w:r>
+      <w:r>
+        <w:t xml:space="preserve"> se refiere </w:t>
+      </w:r>
+      <w:r>
+        <w:t xml:space="preserve">a </w:t>
+      </w:r>
+      <w:r>
+        <w:t>expresar el valor en un formato especifico que pueden ser BIN, OCT, DEC, HEX.</w:t>
+      </w:r>
+      <w:r>
+        <w:t xml:space="preserve"> Si en la instrucción solo ponemos el </w:t>
+      </w:r>
+      <w:r>
+        <w:rPr>
+          <w:b/>
+          <w:bCs/>
+        </w:rPr>
+        <w:t>valor</w:t>
+      </w:r>
+      <w:r>
+        <w:t xml:space="preserve">, el </w:t>
+      </w:r>
+      <w:r>
+        <w:rPr>
+          <w:b/>
+          <w:bCs/>
+        </w:rPr>
+        <w:t>formato</w:t>
+      </w:r>
+      <w:r>
+        <w:t xml:space="preserve"> será en ASCII, y esta instrucción salta a la siguiente línea una vez imprime el valor, a diferencia de la instrucción </w:t>
+      </w:r>
+      <w:r>
+        <w:rPr>
+          <w:b/>
+          <w:bCs/>
+        </w:rPr>
+        <w:t>S</w:t>
+      </w:r>
+      <w:r>
+        <w:rPr>
+          <w:rFonts w:hint="eastAsia"/>
+          <w:b/>
+          <w:bCs/>
+        </w:rPr>
+        <w:t>e</w:t>
+      </w:r>
+      <w:r>
+        <w:rPr>
+          <w:b/>
+          <w:bCs/>
+        </w:rPr>
+        <w:t>rial.print(valor, formato);</w:t>
+      </w:r>
+      <w:r>
+        <w:t xml:space="preserve"> que cada vez que yo la utilice me seguirá imprimiendo en la misma línea.</w:t>
       </w:r>
       <w:r>
         <w:t xml:space="preserve"> </w:t>
       </w:r>
-    </w:p>
-    <w:p>
-      <w:pPr>
-        <w:pStyle w:val="Standard"/>
-      </w:pPr>
-      <w:r>
-        <w:t>2) E</w:t>
-      </w:r>
-      <w:r>
-        <w:t xml:space="preserve">l pin </w:t>
-      </w:r>
-      <w:r>
+      <w:r>
+        <w:rPr>
+          <w:rFonts w:hint="eastAsia"/>
+        </w:rPr>
         <w:t>C</w:t>
       </w:r>
       <w:r>
-        <w:t>lock de de</w:t>
-      </w:r>
-      <w:r>
-        <w:t>s</w:t>
-      </w:r>
-      <w:r>
-        <w:t>plazamiento</w:t>
-      </w:r>
-      <w:r>
-        <w:t>,</w:t>
-      </w:r>
-      <w:r>
-        <w:t xml:space="preserve"> que es el que desplaza los datos</w:t>
-      </w:r>
-      <w:r>
-        <w:t>.</w:t>
-      </w:r>
-    </w:p>
-    <w:p>
-      <w:pPr>
-        <w:pStyle w:val="Standard"/>
-      </w:pPr>
-      <w:r>
-        <w:t>3)</w:t>
-      </w:r>
-      <w:r>
-        <w:t xml:space="preserve"> </w:t>
-      </w:r>
-      <w:r>
+        <w:t>on esta instrucción podremos imprimir cadenas de caracteres que representaran mensajes que el usuario usara para ver las opciones del menú.</w:t>
+      </w:r>
+    </w:p>
+    <w:p>
+      <w:pPr>
+        <w:pStyle w:val="Standard"/>
+        <w:rPr>
+          <w:rFonts w:hint="eastAsia"/>
+        </w:rPr>
+      </w:pPr>
+    </w:p>
+    <w:p>
+      <w:pPr>
+        <w:pStyle w:val="Standard"/>
+        <w:rPr>
+          <w:rFonts w:hint="eastAsia"/>
+        </w:rPr>
+      </w:pPr>
+      <w:r>
+        <w:rPr>
+          <w:rFonts w:hint="eastAsia"/>
+        </w:rPr>
+        <w:t>C</w:t>
+      </w:r>
+      <w:r>
+        <w:t xml:space="preserve">on </w:t>
+      </w:r>
+      <w:r>
+        <w:rPr>
+          <w:b/>
+          <w:bCs/>
+        </w:rPr>
+        <w:t>Serial.available()</w:t>
+      </w:r>
+      <w:r>
+        <w:t xml:space="preserve"> es una función en Arduino que se utiliza para verificar si hay datos disponibles para ser leídos en el puerto serial. Devuelve el número de bytes disponibles para le</w:t>
+      </w:r>
+      <w:r>
+        <w:t xml:space="preserve">ctura en el bufer del puerto serial. </w:t>
+      </w:r>
+      <w:r>
+        <w:rPr>
+          <w:rFonts w:hint="eastAsia"/>
+        </w:rPr>
         <w:t>E</w:t>
       </w:r>
       <w:r>
-        <w:t xml:space="preserve">l pin </w:t>
-      </w:r>
-      <w:r>
-        <w:t>L</w:t>
-      </w:r>
-      <w:r>
-        <w:t>atch</w:t>
-      </w:r>
-      <w:r>
-        <w:t>,</w:t>
-      </w:r>
-      <w:r>
-        <w:t xml:space="preserve"> que es el que los lanza a los pines de salida del integrado</w:t>
-      </w:r>
-      <w:r>
-        <w:t>.</w:t>
-      </w:r>
-    </w:p>
-    <w:p>
-      <w:pPr>
-        <w:pStyle w:val="Standard"/>
-      </w:pPr>
-    </w:p>
-    <w:p>
-      <w:pPr>
-        <w:pStyle w:val="Standard"/>
-      </w:pPr>
-      <w:r>
-        <w:t>Ahora,</w:t>
-      </w:r>
-      <w:r>
-        <w:t xml:space="preserve"> el integrado funciona en tres bloques principalmente, el primero que es el </w:t>
-      </w:r>
-      <w:r>
-        <w:t>registr</w:t>
-      </w:r>
-      <w:r>
-        <w:rPr>
-          <w:rFonts w:hint="eastAsia"/>
-        </w:rPr>
-        <w:t>o</w:t>
-      </w:r>
-      <w:r>
-        <w:t xml:space="preserve"> de de</w:t>
-      </w:r>
-      <w:r>
-        <w:t>s</w:t>
-      </w:r>
-      <w:r>
-        <w:t xml:space="preserve">plazamiento, este recibe los datos en serie y junto con los </w:t>
-      </w:r>
-      <w:r>
-        <w:t>C</w:t>
-      </w:r>
-      <w:r>
-        <w:t xml:space="preserve">locks los va desplazando de uno en uno, </w:t>
-      </w:r>
-      <w:r>
-        <w:t>después</w:t>
-      </w:r>
-      <w:r>
-        <w:t xml:space="preserve"> le sigue el registro de almacenamiento, que recibe la cadena de datos que </w:t>
-      </w:r>
-      <w:r>
-        <w:t>están</w:t>
-      </w:r>
-      <w:r>
-        <w:t xml:space="preserve"> en la entrada del </w:t>
-      </w:r>
-      <w:r>
-        <w:t>registr</w:t>
-      </w:r>
-      <w:r>
-        <w:rPr>
-          <w:rFonts w:hint="eastAsia"/>
-        </w:rPr>
-        <w:t>o</w:t>
-      </w:r>
-      <w:r>
-        <w:t xml:space="preserve"> de almacenamiento</w:t>
-      </w:r>
-      <w:r>
-        <w:t>,</w:t>
-      </w:r>
-      <w:r>
-        <w:t xml:space="preserve"> pasen y los almacena en la salida del registro de almacenamiento,</w:t>
-      </w:r>
-      <w:r>
-        <w:t xml:space="preserve"> </w:t>
-      </w:r>
-      <w:r>
-        <w:t>en otras palabras</w:t>
-      </w:r>
-      <w:r>
-        <w:t xml:space="preserve">, </w:t>
-      </w:r>
-      <w:r>
-        <w:t xml:space="preserve">los posiciona en sus pines de salida correspondientes y por </w:t>
-      </w:r>
-      <w:r>
-        <w:t>ú</w:t>
-      </w:r>
-      <w:r>
-        <w:t xml:space="preserve">ltimo con el pin </w:t>
-      </w:r>
-      <w:r>
-        <w:t>L</w:t>
-      </w:r>
-      <w:r>
-        <w:t xml:space="preserve">atch, se ejecuta la orden y se encienden los </w:t>
-      </w:r>
-      <w:r>
-        <w:t>LEDs</w:t>
-      </w:r>
-      <w:r>
-        <w:t xml:space="preserve"> a los que se les indico 1 en la cadena de datos almacenados en cada pin de salida del integrado</w:t>
-      </w:r>
-      <w:r>
-        <w:t>.</w:t>
-      </w:r>
-    </w:p>
-    <w:p>
-      <w:pPr>
-        <w:pStyle w:val="Standard"/>
-      </w:pPr>
-    </w:p>
-    <w:p>
-      <w:pPr>
-        <w:pStyle w:val="Standard"/>
-      </w:pPr>
-      <w:r>
-        <w:t xml:space="preserve">Después nos preguntamos </w:t>
-      </w:r>
-      <w:r>
-        <w:rPr>
-          <w:b/>
-          <w:bCs/>
-        </w:rPr>
-        <w:t>¿Cómo podíamos conectar varios integrados 74HC595 en serie?</w:t>
-      </w:r>
-      <w:r>
-        <w:t xml:space="preserve"> </w:t>
-      </w:r>
-    </w:p>
-    <w:p>
-      <w:pPr>
-        <w:pStyle w:val="Standard"/>
-      </w:pPr>
-    </w:p>
-    <w:p>
-      <w:pPr>
-        <w:pStyle w:val="Standard"/>
-      </w:pPr>
-      <w:r>
-        <w:rPr>
-          <w:rFonts w:hint="eastAsia"/>
-        </w:rPr>
-        <w:t>P</w:t>
-      </w:r>
-      <w:r>
-        <w:t>ara</w:t>
-      </w:r>
-      <w:r>
-        <w:t xml:space="preserve"> lograrlo</w:t>
-      </w:r>
-      <w:r>
-        <w:t xml:space="preserve">, </w:t>
-      </w:r>
-      <w:r>
-        <w:t>tenemos que hacer</w:t>
-      </w:r>
-      <w:r>
-        <w:t xml:space="preserve"> que la salida del integrado anterior, sea recibida por la entrada del integrado siguiente, es decir</w:t>
-      </w:r>
-      <w:r>
-        <w:t>,</w:t>
-      </w:r>
-      <w:r>
-        <w:t xml:space="preserve"> el dato almacenado en el pin de salida de un integrado no se quedara </w:t>
-      </w:r>
-      <w:r>
-        <w:t>allí</w:t>
-      </w:r>
-      <w:r>
-        <w:t>, si no que v</w:t>
-      </w:r>
-      <w:r>
-        <w:t>i</w:t>
-      </w:r>
-      <w:r>
-        <w:t>ajara directamente a</w:t>
-      </w:r>
-      <w:r>
-        <w:t>l</w:t>
-      </w:r>
-      <w:r>
-        <w:t xml:space="preserve"> pin de entrada de</w:t>
-      </w:r>
-      <w:r>
-        <w:t>l</w:t>
-      </w:r>
-      <w:r>
-        <w:t xml:space="preserve"> siguiente integrado, lo que extiende la cadena de datos de 8 bits a 16</w:t>
-      </w:r>
-      <w:r>
-        <w:t xml:space="preserve"> bits</w:t>
-      </w:r>
-      <w:r>
-        <w:t xml:space="preserve">, y </w:t>
-      </w:r>
-      <w:r>
-        <w:t>así</w:t>
-      </w:r>
-      <w:r>
-        <w:t xml:space="preserve"> sucesivamente</w:t>
-      </w:r>
-      <w:r>
-        <w:t>.</w:t>
-      </w:r>
-    </w:p>
-    <w:p>
-      <w:pPr>
-        <w:pStyle w:val="Standard"/>
-      </w:pPr>
-      <w:r>
-        <w:t xml:space="preserve"> </w:t>
-      </w:r>
-    </w:p>
-    <w:p>
-      <w:pPr>
-        <w:pStyle w:val="Standard"/>
-      </w:pPr>
-      <w:r>
-        <w:t>P</w:t>
-      </w:r>
-      <w:r>
-        <w:t xml:space="preserve">ara el resto </w:t>
-      </w:r>
-      <w:r>
-        <w:t>d</w:t>
-      </w:r>
-      <w:r>
-        <w:t>e las otras conexiones, se hacen de manera s</w:t>
-      </w:r>
-      <w:r>
-        <w:t>i</w:t>
-      </w:r>
-      <w:r>
-        <w:t xml:space="preserve">milar, pero esta vez </w:t>
-      </w:r>
-      <w:r>
-        <w:t>siguiendo</w:t>
-      </w:r>
-      <w:r>
-        <w:t xml:space="preserve"> un orden regular, es decir, el registro de salida del anterior integrado, se </w:t>
-      </w:r>
-      <w:r>
-        <w:t>conectará</w:t>
-      </w:r>
-      <w:r>
-        <w:t xml:space="preserve"> </w:t>
-      </w:r>
-      <w:r>
-        <w:t>también</w:t>
-      </w:r>
-      <w:r>
-        <w:t xml:space="preserve"> al registro de salida del siguiente integrado y </w:t>
-      </w:r>
-      <w:r>
-        <w:t>así con los demás.</w:t>
-      </w:r>
-    </w:p>
-    <w:p>
-      <w:pPr>
-        <w:pStyle w:val="Standard"/>
+        <w:t>sta instrucción es útil cuando se desea leer datos del puerto serial de manera segura sin bloquear el programa mientras espera que lleguen datos, ya que esta instrucción permite determinar si hay datos pendientes antes de intentar leerlos, para esto utilizamos un if para evaluar la instrucción, que nos arrojara 0 cuando no hay datos en el puerto serial.</w:t>
+      </w:r>
+    </w:p>
+    <w:p>
+      <w:pPr>
+        <w:pStyle w:val="Standard"/>
+        <w:rPr>
+          <w:rFonts w:hint="eastAsia"/>
+        </w:rPr>
+      </w:pPr>
+    </w:p>
+    <w:p>
+      <w:pPr>
+        <w:pStyle w:val="Standard"/>
+        <w:rPr>
+          <w:rFonts w:hint="eastAsia"/>
+        </w:rPr>
+      </w:pPr>
+    </w:p>
+    <w:p>
+      <w:pPr>
+        <w:pStyle w:val="Standard"/>
+        <w:rPr>
+          <w:rFonts w:hint="eastAsia"/>
+        </w:rPr>
       </w:pPr>
     </w:p>
     <w:p>

</xml_diff>

<commit_message>
Problema en el circuito
problema en la simulacion en tinkercad del circuito de los 8 integrados 74HC595
</commit_message>
<xml_diff>
--- a/Analisis/Analisis.docx
+++ b/Analisis/Analisis.docx
@@ -5,6 +5,9 @@
     <w:p>
       <w:pPr>
         <w:pStyle w:val="Standard"/>
+        <w:rPr>
+          <w:rFonts w:hint="eastAsia"/>
+        </w:rPr>
       </w:pPr>
       <w:r>
         <w:t xml:space="preserve">Samuel González Hernández </w:t>
@@ -27,6 +30,9 @@
     <w:p>
       <w:pPr>
         <w:pStyle w:val="Standard"/>
+        <w:rPr>
+          <w:rFonts w:hint="eastAsia"/>
+        </w:rPr>
       </w:pPr>
       <w:r>
         <w:t xml:space="preserve">Yeison </w:t>
@@ -50,15 +56,17 @@
       <w:pPr>
         <w:pStyle w:val="Standard"/>
         <w:rPr>
-          <w:b/>
-          <w:bCs/>
-        </w:rPr>
-      </w:pPr>
-    </w:p>
-    <w:p>
-      <w:pPr>
-        <w:pStyle w:val="Standard"/>
-        <w:rPr>
+          <w:rFonts w:hint="eastAsia"/>
+          <w:b/>
+          <w:bCs/>
+        </w:rPr>
+      </w:pPr>
+    </w:p>
+    <w:p>
+      <w:pPr>
+        <w:pStyle w:val="Standard"/>
+        <w:rPr>
+          <w:rFonts w:hint="eastAsia"/>
           <w:b/>
           <w:bCs/>
         </w:rPr>
@@ -2441,6 +2449,9 @@
     <w:p>
       <w:pPr>
         <w:pStyle w:val="Standard"/>
+        <w:rPr>
+          <w:rFonts w:hint="eastAsia"/>
+        </w:rPr>
       </w:pPr>
       <w:r>
         <w:rPr>
@@ -2502,11 +2513,17 @@
     <w:p>
       <w:pPr>
         <w:pStyle w:val="Standard"/>
-      </w:pPr>
-    </w:p>
-    <w:p>
-      <w:pPr>
-        <w:pStyle w:val="Standard"/>
+        <w:rPr>
+          <w:rFonts w:hint="eastAsia"/>
+        </w:rPr>
+      </w:pPr>
+    </w:p>
+    <w:p>
+      <w:pPr>
+        <w:pStyle w:val="Standard"/>
+        <w:rPr>
+          <w:rFonts w:hint="eastAsia"/>
+        </w:rPr>
       </w:pPr>
       <w:r>
         <w:rPr>
@@ -2544,11 +2561,17 @@
     <w:p>
       <w:pPr>
         <w:pStyle w:val="Standard"/>
-      </w:pPr>
-    </w:p>
-    <w:p>
-      <w:pPr>
-        <w:pStyle w:val="Standard"/>
+        <w:rPr>
+          <w:rFonts w:hint="eastAsia"/>
+        </w:rPr>
+      </w:pPr>
+    </w:p>
+    <w:p>
+      <w:pPr>
+        <w:pStyle w:val="Standard"/>
+        <w:rPr>
+          <w:rFonts w:hint="eastAsia"/>
+        </w:rPr>
       </w:pPr>
       <w:r>
         <w:rPr>
@@ -2676,11 +2699,17 @@
     <w:p>
       <w:pPr>
         <w:pStyle w:val="Standard"/>
-      </w:pPr>
-    </w:p>
-    <w:p>
-      <w:pPr>
-        <w:pStyle w:val="Standard"/>
+        <w:rPr>
+          <w:rFonts w:hint="eastAsia"/>
+        </w:rPr>
+      </w:pPr>
+    </w:p>
+    <w:p>
+      <w:pPr>
+        <w:pStyle w:val="Standard"/>
+        <w:rPr>
+          <w:rFonts w:hint="eastAsia"/>
+        </w:rPr>
       </w:pPr>
       <w:r>
         <w:t>Ahora, los 8 integrados 74HC595 están conectados de la siguiente manera:</w:t>
@@ -2689,11 +2718,17 @@
     <w:p>
       <w:pPr>
         <w:pStyle w:val="Standard"/>
-      </w:pPr>
-    </w:p>
-    <w:p>
-      <w:pPr>
-        <w:pStyle w:val="Standard"/>
+        <w:rPr>
+          <w:rFonts w:hint="eastAsia"/>
+        </w:rPr>
+      </w:pPr>
+    </w:p>
+    <w:p>
+      <w:pPr>
+        <w:pStyle w:val="Standard"/>
+        <w:rPr>
+          <w:rFonts w:hint="eastAsia"/>
+        </w:rPr>
       </w:pPr>
       <w:r>
         <w:t xml:space="preserve">El pin </w:t>
@@ -2725,10 +2760,7 @@
         <w:t>del segundo integrado</w:t>
       </w:r>
       <w:r>
-        <w:t xml:space="preserve">, </w:t>
-      </w:r>
-      <w:r>
-        <w:t xml:space="preserve">El pin </w:t>
+        <w:t xml:space="preserve">, El pin </w:t>
       </w:r>
       <w:r>
         <w:rPr>
@@ -2738,13 +2770,7 @@
         <w:t>Q7’</w:t>
       </w:r>
       <w:r>
-        <w:t xml:space="preserve"> del </w:t>
-      </w:r>
-      <w:r>
-        <w:t xml:space="preserve">segundo </w:t>
-      </w:r>
-      <w:r>
-        <w:t xml:space="preserve">integrado al pin </w:t>
+        <w:t xml:space="preserve"> del segundo integrado al pin </w:t>
       </w:r>
       <w:r>
         <w:rPr>
@@ -2754,19 +2780,7 @@
         <w:t>DS</w:t>
       </w:r>
       <w:r>
-        <w:t xml:space="preserve"> del </w:t>
-      </w:r>
-      <w:r>
-        <w:t xml:space="preserve">tercer </w:t>
-      </w:r>
-      <w:r>
-        <w:t>integrado</w:t>
-      </w:r>
-      <w:r>
-        <w:t xml:space="preserve">…, </w:t>
-      </w:r>
-      <w:r>
-        <w:t xml:space="preserve">El pin </w:t>
+        <w:t xml:space="preserve"> del tercer integrado…, El pin </w:t>
       </w:r>
       <w:r>
         <w:rPr>
@@ -2776,43 +2790,34 @@
         <w:t>Q7’</w:t>
       </w:r>
       <w:r>
-        <w:t xml:space="preserve"> del </w:t>
-      </w:r>
-      <w:r>
-        <w:t>séptimo</w:t>
-      </w:r>
-      <w:r>
-        <w:t xml:space="preserve"> integrado al pin DS del </w:t>
-      </w:r>
-      <w:r>
-        <w:t>octavo</w:t>
-      </w:r>
-      <w:r>
-        <w:t xml:space="preserve"> integrado</w:t>
-      </w:r>
-      <w:r>
-        <w:t>.</w:t>
-      </w:r>
-    </w:p>
-    <w:p>
-      <w:pPr>
-        <w:pStyle w:val="Standard"/>
-      </w:pPr>
-    </w:p>
-    <w:p>
-      <w:pPr>
-        <w:pStyle w:val="Standard"/>
-      </w:pPr>
-      <w:r>
-        <w:t xml:space="preserve">Los otros pines de los 8 integrados </w:t>
-      </w:r>
-      <w:r>
-        <w:t>se conectan de la siguiente manera:</w:t>
-      </w:r>
-    </w:p>
-    <w:p>
-      <w:pPr>
-        <w:pStyle w:val="Standard"/>
+        <w:t xml:space="preserve"> del séptimo integrado al pin DS del octavo integrado.</w:t>
+      </w:r>
+    </w:p>
+    <w:p>
+      <w:pPr>
+        <w:pStyle w:val="Standard"/>
+        <w:rPr>
+          <w:rFonts w:hint="eastAsia"/>
+        </w:rPr>
+      </w:pPr>
+    </w:p>
+    <w:p>
+      <w:pPr>
+        <w:pStyle w:val="Standard"/>
+        <w:rPr>
+          <w:rFonts w:hint="eastAsia"/>
+        </w:rPr>
+      </w:pPr>
+      <w:r>
+        <w:t>Los otros pines de los 8 integrados se conectan de la siguiente manera:</w:t>
+      </w:r>
+    </w:p>
+    <w:p>
+      <w:pPr>
+        <w:pStyle w:val="Standard"/>
+        <w:rPr>
+          <w:rFonts w:hint="eastAsia"/>
+        </w:rPr>
       </w:pPr>
     </w:p>
     <w:p>
@@ -2822,6 +2827,9 @@
           <w:ilvl w:val="0"/>
           <w:numId w:val="2"/>
         </w:numPr>
+        <w:rPr>
+          <w:rFonts w:hint="eastAsia"/>
+        </w:rPr>
       </w:pPr>
       <w:r>
         <w:rPr>
@@ -2837,23 +2845,10 @@
           <w:b/>
           <w:bCs/>
         </w:rPr>
-        <w:t>V</w:t>
-      </w:r>
-      <w:r>
-        <w:rPr>
-          <w:b/>
-          <w:bCs/>
-        </w:rPr>
-        <w:t>CC</w:t>
-      </w:r>
-      <w:r>
-        <w:t xml:space="preserve"> de todos los integrados</w:t>
-      </w:r>
-      <w:r>
-        <w:t xml:space="preserve"> se conectan al mismo nodo</w:t>
-      </w:r>
-      <w:r>
-        <w:t>.</w:t>
+        <w:t>VCC</w:t>
+      </w:r>
+      <w:r>
+        <w:t xml:space="preserve"> de todos los integrados se conectan al mismo nodo.</w:t>
       </w:r>
     </w:p>
     <w:p>
@@ -2863,6 +2858,9 @@
           <w:ilvl w:val="0"/>
           <w:numId w:val="2"/>
         </w:numPr>
+        <w:rPr>
+          <w:rFonts w:hint="eastAsia"/>
+        </w:rPr>
       </w:pPr>
       <w:r>
         <w:rPr>
@@ -2878,23 +2876,10 @@
           <w:b/>
           <w:bCs/>
         </w:rPr>
-        <w:t>G</w:t>
-      </w:r>
-      <w:r>
-        <w:rPr>
-          <w:b/>
-          <w:bCs/>
-        </w:rPr>
-        <w:t>ND</w:t>
-      </w:r>
-      <w:r>
-        <w:t xml:space="preserve"> de todos los integrados</w:t>
-      </w:r>
-      <w:r>
-        <w:t xml:space="preserve"> </w:t>
-      </w:r>
-      <w:r>
-        <w:t>se conectan al mismo nodo.</w:t>
+        <w:t>GND</w:t>
+      </w:r>
+      <w:r>
+        <w:t xml:space="preserve"> de todos los integrados se conectan al mismo nodo.</w:t>
       </w:r>
     </w:p>
     <w:p>
@@ -2904,6 +2889,9 @@
           <w:ilvl w:val="0"/>
           <w:numId w:val="2"/>
         </w:numPr>
+        <w:rPr>
+          <w:rFonts w:hint="eastAsia"/>
+        </w:rPr>
       </w:pPr>
       <w:r>
         <w:t xml:space="preserve">Los pines </w:t>
@@ -2928,13 +2916,7 @@
         <w:t>o STCP)</w:t>
       </w:r>
       <w:r>
-        <w:t xml:space="preserve"> de todos los integrados se conectan al mismo nodo</w:t>
-      </w:r>
-      <w:r>
-        <w:t xml:space="preserve"> para tener</w:t>
-      </w:r>
-      <w:r>
-        <w:t xml:space="preserve"> la misma señal de reloj de registro.</w:t>
+        <w:t xml:space="preserve"> de todos los integrados se conectan al mismo nodo para tener la misma señal de reloj de registro.</w:t>
       </w:r>
     </w:p>
     <w:p>
@@ -2944,6 +2926,9 @@
           <w:ilvl w:val="0"/>
           <w:numId w:val="2"/>
         </w:numPr>
+        <w:rPr>
+          <w:rFonts w:hint="eastAsia"/>
+        </w:rPr>
       </w:pPr>
       <w:r>
         <w:rPr>
@@ -2975,6 +2960,9 @@
           <w:ilvl w:val="0"/>
           <w:numId w:val="2"/>
         </w:numPr>
+        <w:rPr>
+          <w:rFonts w:hint="eastAsia"/>
+        </w:rPr>
       </w:pPr>
       <w:r>
         <w:t xml:space="preserve">Los pines </w:t>
@@ -3002,53 +2990,47 @@
     <w:p>
       <w:pPr>
         <w:pStyle w:val="Standard"/>
-      </w:pPr>
-      <w:r>
-        <w:t>Luego, para entender como funcionaria e</w:t>
-      </w:r>
-      <w:r>
-        <w:t xml:space="preserve">l 74HC595 </w:t>
-      </w:r>
-      <w:r>
-        <w:t>seria de la siguiente manera</w:t>
-      </w:r>
-      <w:r>
-        <w:t>:</w:t>
-      </w:r>
-    </w:p>
-    <w:p>
-      <w:pPr>
-        <w:pStyle w:val="Standard"/>
-      </w:pPr>
-    </w:p>
-    <w:p>
-      <w:pPr>
-        <w:pStyle w:val="Standard"/>
-      </w:pPr>
-      <w:r>
-        <w:t>Se envía un bit a la entrada serie (SER)</w:t>
-      </w:r>
-      <w:r>
-        <w:t>, c</w:t>
-      </w:r>
-      <w:r>
-        <w:t>uando se activa el reloj de registro (RCLK), el bit se desplaza hacia la derecha dentro del registro</w:t>
-      </w:r>
-      <w:r>
-        <w:t xml:space="preserve"> y c</w:t>
-      </w:r>
-      <w:r>
-        <w:t>uando se activa el reloj de desplazamiento (SRCLK), el bit se copia a la salida paralela.</w:t>
-      </w:r>
-    </w:p>
-    <w:p>
-      <w:pPr>
-        <w:pStyle w:val="Standard"/>
-      </w:pPr>
-    </w:p>
-    <w:p>
-      <w:pPr>
-        <w:pStyle w:val="Standard"/>
+        <w:rPr>
+          <w:rFonts w:hint="eastAsia"/>
+        </w:rPr>
+      </w:pPr>
+      <w:r>
+        <w:t>Luego, para entender como funcionaria el 74HC595 seria de la siguiente manera:</w:t>
+      </w:r>
+    </w:p>
+    <w:p>
+      <w:pPr>
+        <w:pStyle w:val="Standard"/>
+        <w:rPr>
+          <w:rFonts w:hint="eastAsia"/>
+        </w:rPr>
+      </w:pPr>
+    </w:p>
+    <w:p>
+      <w:pPr>
+        <w:pStyle w:val="Standard"/>
+        <w:rPr>
+          <w:rFonts w:hint="eastAsia"/>
+        </w:rPr>
+      </w:pPr>
+      <w:r>
+        <w:t>Se envía un bit a la entrada serie (SER), cuando se activa el reloj de registro (RCLK), el bit se desplaza hacia la derecha dentro del registro y cuando se activa el reloj de desplazamiento (SRCLK), el bit se copia a la salida paralela.</w:t>
+      </w:r>
+    </w:p>
+    <w:p>
+      <w:pPr>
+        <w:pStyle w:val="Standard"/>
+        <w:rPr>
+          <w:rFonts w:hint="eastAsia"/>
+        </w:rPr>
+      </w:pPr>
+    </w:p>
+    <w:p>
+      <w:pPr>
+        <w:pStyle w:val="Standard"/>
+        <w:rPr>
+          <w:rFonts w:hint="eastAsia"/>
+        </w:rPr>
       </w:pPr>
       <w:r>
         <w:rPr>
@@ -3072,6 +3054,9 @@
     <w:p>
       <w:pPr>
         <w:pStyle w:val="Standard"/>
+        <w:rPr>
+          <w:rFonts w:hint="eastAsia"/>
+        </w:rPr>
       </w:pPr>
     </w:p>
     <w:p>
@@ -3081,6 +3066,9 @@
           <w:ilvl w:val="0"/>
           <w:numId w:val="3"/>
         </w:numPr>
+        <w:rPr>
+          <w:rFonts w:hint="eastAsia"/>
+        </w:rPr>
       </w:pPr>
       <w:r>
         <w:t>C</w:t>
@@ -3135,6 +3123,9 @@
           <w:ilvl w:val="0"/>
           <w:numId w:val="3"/>
         </w:numPr>
+        <w:rPr>
+          <w:rFonts w:hint="eastAsia"/>
+        </w:rPr>
       </w:pPr>
       <w:r>
         <w:t xml:space="preserve">Conectamos el nodo formado por los pines de </w:t>
@@ -3154,10 +3145,7 @@
         <w:t xml:space="preserve"> </w:t>
       </w:r>
       <w:r>
-        <w:t>de los integrados y los conectamos a</w:t>
-      </w:r>
-      <w:r>
-        <w:t xml:space="preserve">l pin </w:t>
+        <w:t xml:space="preserve">de los integrados y los conectamos al pin </w:t>
       </w:r>
       <w:r>
         <w:rPr>
@@ -3167,10 +3155,7 @@
         <w:t>POWER de 5V</w:t>
       </w:r>
       <w:r>
-        <w:t xml:space="preserve"> </w:t>
-      </w:r>
-      <w:r>
-        <w:t>del Arduino.</w:t>
+        <w:t xml:space="preserve"> del Arduino.</w:t>
       </w:r>
     </w:p>
     <w:p>
@@ -3180,6 +3165,9 @@
           <w:ilvl w:val="0"/>
           <w:numId w:val="3"/>
         </w:numPr>
+        <w:rPr>
+          <w:rFonts w:hint="eastAsia"/>
+        </w:rPr>
       </w:pPr>
       <w:r>
         <w:t xml:space="preserve">Conectamos el nodo formado por los pines de </w:t>
@@ -3226,6 +3214,9 @@
           <w:ilvl w:val="0"/>
           <w:numId w:val="3"/>
         </w:numPr>
+        <w:rPr>
+          <w:rFonts w:hint="eastAsia"/>
+        </w:rPr>
       </w:pPr>
       <w:r>
         <w:t xml:space="preserve">Conectamos el nodo formado por los pines de </w:t>
@@ -3276,16 +3267,25 @@
       <w:pPr>
         <w:pStyle w:val="Standard"/>
         <w:ind w:left="780"/>
-      </w:pPr>
-    </w:p>
-    <w:p>
-      <w:pPr>
-        <w:pStyle w:val="Standard"/>
-      </w:pPr>
-    </w:p>
-    <w:p>
-      <w:pPr>
-        <w:pStyle w:val="Standard"/>
+        <w:rPr>
+          <w:rFonts w:hint="eastAsia"/>
+        </w:rPr>
+      </w:pPr>
+    </w:p>
+    <w:p>
+      <w:pPr>
+        <w:pStyle w:val="Standard"/>
+        <w:rPr>
+          <w:rFonts w:hint="eastAsia"/>
+        </w:rPr>
+      </w:pPr>
+    </w:p>
+    <w:p>
+      <w:pPr>
+        <w:pStyle w:val="Standard"/>
+        <w:rPr>
+          <w:rFonts w:hint="eastAsia"/>
+        </w:rPr>
       </w:pPr>
       <w:r>
         <w:rPr>
@@ -3309,6 +3309,9 @@
     <w:p>
       <w:pPr>
         <w:pStyle w:val="Standard"/>
+        <w:rPr>
+          <w:rFonts w:hint="eastAsia"/>
+        </w:rPr>
       </w:pPr>
     </w:p>
     <w:p>
@@ -3323,7 +3326,7 @@
           <w:noProof/>
         </w:rPr>
         <w:drawing>
-          <wp:anchor distT="0" distB="0" distL="114300" distR="114300" simplePos="0" relativeHeight="251658240" behindDoc="1" locked="0" layoutInCell="1" allowOverlap="1" wp14:anchorId="1480D02D" wp14:editId="72594EFA">
+          <wp:anchor distT="0" distB="0" distL="114300" distR="114300" simplePos="0" relativeHeight="251658240" behindDoc="1" locked="0" layoutInCell="1" allowOverlap="1" wp14:anchorId="1480D02D" wp14:editId="53A3FEB1">
             <wp:simplePos x="0" y="0"/>
             <wp:positionH relativeFrom="margin">
               <wp:align>center</wp:align>
@@ -3402,6 +3405,305 @@
         <w:rPr>
           <w:rFonts w:hint="eastAsia"/>
         </w:rPr>
+      </w:pPr>
+    </w:p>
+    <w:p>
+      <w:pPr>
+        <w:pStyle w:val="Standard"/>
+      </w:pPr>
+    </w:p>
+    <w:p>
+      <w:pPr>
+        <w:pStyle w:val="Standard"/>
+      </w:pPr>
+    </w:p>
+    <w:p>
+      <w:pPr>
+        <w:pStyle w:val="Standard"/>
+      </w:pPr>
+    </w:p>
+    <w:p>
+      <w:pPr>
+        <w:pStyle w:val="Standard"/>
+      </w:pPr>
+    </w:p>
+    <w:p>
+      <w:pPr>
+        <w:pStyle w:val="Standard"/>
+      </w:pPr>
+    </w:p>
+    <w:p>
+      <w:pPr>
+        <w:pStyle w:val="Standard"/>
+      </w:pPr>
+    </w:p>
+    <w:p>
+      <w:pPr>
+        <w:pStyle w:val="Standard"/>
+      </w:pPr>
+    </w:p>
+    <w:p>
+      <w:pPr>
+        <w:pStyle w:val="Standard"/>
+      </w:pPr>
+    </w:p>
+    <w:p>
+      <w:pPr>
+        <w:pStyle w:val="Standard"/>
+      </w:pPr>
+    </w:p>
+    <w:p>
+      <w:pPr>
+        <w:pStyle w:val="Standard"/>
+      </w:pPr>
+    </w:p>
+    <w:p>
+      <w:pPr>
+        <w:pStyle w:val="Standard"/>
+      </w:pPr>
+    </w:p>
+    <w:p>
+      <w:pPr>
+        <w:pStyle w:val="Standard"/>
+      </w:pPr>
+    </w:p>
+    <w:p>
+      <w:pPr>
+        <w:pStyle w:val="Standard"/>
+      </w:pPr>
+      <w:r>
+        <w:t xml:space="preserve">Después de ensamblar el circuito en </w:t>
+      </w:r>
+      <w:proofErr w:type="spellStart"/>
+      <w:r>
+        <w:t>T</w:t>
+      </w:r>
+      <w:r>
+        <w:t>inkercad</w:t>
+      </w:r>
+      <w:proofErr w:type="spellEnd"/>
+      <w:r>
+        <w:t xml:space="preserve"> realizamos un algoritmo (Se encuentra en Codigo_circuito_1.txt de la carpeta Algoritmos)</w:t>
+      </w:r>
+      <w:r>
+        <w:t xml:space="preserve"> para probar si el circuito funcionaba y no presentaba problemas.</w:t>
+      </w:r>
+    </w:p>
+    <w:p>
+      <w:pPr>
+        <w:pStyle w:val="Standard"/>
+      </w:pPr>
+    </w:p>
+    <w:p>
+      <w:pPr>
+        <w:pStyle w:val="Standard"/>
+      </w:pPr>
+      <w:r>
+        <w:t>Y</w:t>
+      </w:r>
+      <w:r>
+        <w:t>a probando</w:t>
+      </w:r>
+      <w:r>
+        <w:t xml:space="preserve"> el algoritmo</w:t>
+      </w:r>
+      <w:r>
+        <w:t xml:space="preserve"> </w:t>
+      </w:r>
+      <w:r>
+        <w:t>en el</w:t>
+      </w:r>
+      <w:r>
+        <w:t xml:space="preserve"> circuito nos encontramos con un problema que no pudimos resolver, básicamente cuando iniciamos la simulación en </w:t>
+      </w:r>
+      <w:proofErr w:type="spellStart"/>
+      <w:r>
+        <w:t>T</w:t>
+      </w:r>
+      <w:r>
+        <w:t>inkercad</w:t>
+      </w:r>
+      <w:proofErr w:type="spellEnd"/>
+      <w:r>
+        <w:t xml:space="preserve">, </w:t>
+      </w:r>
+      <w:r>
+        <w:t xml:space="preserve">el código iba </w:t>
+      </w:r>
+      <w:r>
+        <w:t xml:space="preserve">iterando </w:t>
+      </w:r>
+      <w:r>
+        <w:t xml:space="preserve">la función </w:t>
+      </w:r>
+      <w:r>
+        <w:t xml:space="preserve">verificación para encender los </w:t>
+      </w:r>
+      <w:proofErr w:type="spellStart"/>
+      <w:r>
+        <w:t>LEDs</w:t>
+      </w:r>
+      <w:proofErr w:type="spellEnd"/>
+      <w:r>
+        <w:t xml:space="preserve"> en secuencia</w:t>
+      </w:r>
+      <w:r>
+        <w:t xml:space="preserve">, </w:t>
+      </w:r>
+      <w:r>
+        <w:t xml:space="preserve">pero </w:t>
+      </w:r>
+      <w:r>
+        <w:t xml:space="preserve">cada vez le costaba </w:t>
+      </w:r>
+      <w:r>
+        <w:t xml:space="preserve">más al algoritmo encender los </w:t>
+      </w:r>
+      <w:proofErr w:type="spellStart"/>
+      <w:r>
+        <w:t>LEDs</w:t>
+      </w:r>
+      <w:proofErr w:type="spellEnd"/>
+      <w:r>
+        <w:t xml:space="preserve"> a medida que pasaba el tiempo</w:t>
+      </w:r>
+      <w:r>
+        <w:t xml:space="preserve">, llegando a un punto en el que en los últimos 4 leds se </w:t>
+      </w:r>
+      <w:r>
+        <w:t>detenía</w:t>
+      </w:r>
+      <w:r>
+        <w:t xml:space="preserve"> demasiado el tiempo de simulación, como s</w:t>
+      </w:r>
+      <w:r>
+        <w:t>i</w:t>
+      </w:r>
+      <w:r>
+        <w:t xml:space="preserve"> hubiera un desbordamiento de memoria</w:t>
+      </w:r>
+      <w:r>
+        <w:t xml:space="preserve"> o el algoritmo se detuviera</w:t>
+      </w:r>
+      <w:r>
+        <w:t xml:space="preserve">, </w:t>
+      </w:r>
+      <w:r>
+        <w:t xml:space="preserve">después de unos segundos se </w:t>
+      </w:r>
+      <w:r>
+        <w:t>encendían</w:t>
+      </w:r>
+      <w:r>
+        <w:t xml:space="preserve"> los 4 </w:t>
+      </w:r>
+      <w:proofErr w:type="spellStart"/>
+      <w:r>
+        <w:t>LED</w:t>
+      </w:r>
+      <w:r>
+        <w:t>s</w:t>
+      </w:r>
+      <w:proofErr w:type="spellEnd"/>
+      <w:r>
+        <w:t xml:space="preserve"> restantes, terminando el objetivo de la función verificación.</w:t>
+      </w:r>
+    </w:p>
+    <w:p>
+      <w:pPr>
+        <w:pStyle w:val="Standard"/>
+      </w:pPr>
+    </w:p>
+    <w:p>
+      <w:pPr>
+        <w:pStyle w:val="Standard"/>
+      </w:pPr>
+      <w:r>
+        <w:rPr>
+          <w:rFonts w:hint="eastAsia"/>
+        </w:rPr>
+        <w:t>T</w:t>
+      </w:r>
+      <w:r>
+        <w:t xml:space="preserve">ratamos de poner </w:t>
+      </w:r>
+      <w:proofErr w:type="spellStart"/>
+      <w:r>
+        <w:t>delay</w:t>
+      </w:r>
+      <w:proofErr w:type="spellEnd"/>
+      <w:r>
+        <w:t xml:space="preserve"> entre 0.5 s y 5 s en ciertas partes del algoritmo para intentar liberar la </w:t>
+      </w:r>
+      <w:r>
+        <w:t>carga</w:t>
+      </w:r>
+      <w:r>
+        <w:rPr>
+          <w:rFonts w:hint="eastAsia"/>
+        </w:rPr>
+        <w:t>,</w:t>
+      </w:r>
+      <w:r>
+        <w:t xml:space="preserve"> pero el problema siguió persistiendo y se comportaba de la misma forma con diferentes </w:t>
+      </w:r>
+      <w:proofErr w:type="spellStart"/>
+      <w:r>
+        <w:t>delay</w:t>
+      </w:r>
+      <w:proofErr w:type="spellEnd"/>
+      <w:r>
+        <w:t xml:space="preserve">. También desarrollamos algoritmos diferentes </w:t>
+      </w:r>
+      <w:r>
+        <w:t>creyendo que el problema era el primer algoritmo que utilizamos</w:t>
+      </w:r>
+      <w:r>
+        <w:rPr>
+          <w:rFonts w:hint="eastAsia"/>
+        </w:rPr>
+        <w:t>,</w:t>
+      </w:r>
+      <w:r>
+        <w:t xml:space="preserve"> pero </w:t>
+      </w:r>
+      <w:r>
+        <w:t>el problema</w:t>
+      </w:r>
+      <w:r>
+        <w:t xml:space="preserve"> </w:t>
+      </w:r>
+      <w:r>
+        <w:t>seguía persistiendo.</w:t>
+      </w:r>
+    </w:p>
+    <w:p>
+      <w:pPr>
+        <w:pStyle w:val="Standard"/>
+      </w:pPr>
+    </w:p>
+    <w:p>
+      <w:pPr>
+        <w:pStyle w:val="Standard"/>
+      </w:pPr>
+      <w:r>
+        <w:t xml:space="preserve">Creemos que el problema se debe a limitación de la simulación en </w:t>
+      </w:r>
+      <w:proofErr w:type="spellStart"/>
+      <w:r>
+        <w:t>Tinkercad</w:t>
+      </w:r>
+      <w:proofErr w:type="spellEnd"/>
+      <w:r>
+        <w:t>, un mal diseño del circuito</w:t>
+      </w:r>
+      <w:r>
+        <w:t xml:space="preserve">, o limitaciones del Hardware al estar usando 8 integrados. </w:t>
+      </w:r>
+    </w:p>
+    <w:p>
+      <w:pPr>
+        <w:pStyle w:val="Standard"/>
       </w:pPr>
     </w:p>
     <w:p>

</xml_diff>